<commit_message>
added test files info to report
</commit_message>
<xml_diff>
--- a/Testing report v1.3 - Saishav.docx
+++ b/Testing report v1.3 - Saishav.docx
@@ -39,25 +39,7 @@
           <w:sz w:val="22"/>
           <w:szCs w:val="22"/>
         </w:rPr>
-        <w:t xml:space="preserve">Saishav Agarwal, Yuwei Chen, </w:t>
-      </w:r>
-      <w:proofErr w:type="spellStart"/>
-      <w:r>
-        <w:rPr>
-          <w:rFonts w:ascii="Calibri" w:hAnsi="Calibri" w:cs="Calibri"/>
-          <w:sz w:val="22"/>
-          <w:szCs w:val="22"/>
-        </w:rPr>
-        <w:t>Rashim</w:t>
-      </w:r>
-      <w:proofErr w:type="spellEnd"/>
-      <w:r>
-        <w:rPr>
-          <w:rFonts w:ascii="Calibri" w:hAnsi="Calibri" w:cs="Calibri"/>
-          <w:sz w:val="22"/>
-          <w:szCs w:val="22"/>
-        </w:rPr>
-        <w:t xml:space="preserve"> Rahman, Hariharen Veerakumar </w:t>
+        <w:t xml:space="preserve">Saishav Agarwal, Yuwei Chen, Rashim Rahman, Hariharen Veerakumar </w:t>
       </w:r>
     </w:p>
     <w:p>
@@ -92,1902 +74,25 @@
         <w:t>L</w:t>
       </w:r>
       <w:r>
-        <w:t>atest version of</w:t>
+        <w:t xml:space="preserve">atest version </w:t>
+      </w:r>
+      <w:proofErr w:type="gramStart"/>
+      <w:r>
+        <w:t>of</w:t>
       </w:r>
       <w:r>
         <w:t xml:space="preserve">  </w:t>
       </w:r>
       <w:r>
-        <w:t xml:space="preserve">the </w:t>
-      </w:r>
-      <w:bookmarkStart w:id="0" w:name="_GoBack"/>
-      <w:bookmarkEnd w:id="0"/>
-      <w:r>
-        <w:t>software  architecture</w:t>
+        <w:t>the</w:t>
+      </w:r>
+      <w:proofErr w:type="gramEnd"/>
+      <w:r>
+        <w:t xml:space="preserve"> software  architecture</w:t>
       </w:r>
     </w:p>
     <w:p/>
-    <w:p>
-      <w:r>
-        <w:rPr>
-          <w:noProof/>
-        </w:rPr>
-        <mc:AlternateContent>
-          <mc:Choice Requires="wpg">
-            <w:drawing>
-              <wp:inline distT="0" distB="0" distL="0" distR="0">
-                <wp:extent cx="6010275" cy="6438900"/>
-                <wp:effectExtent l="0" t="1270" r="0" b="0"/>
-                <wp:docPr id="1" name="Canvas 4"/>
-                <wp:cNvGraphicFramePr>
-                  <a:graphicFrameLocks xmlns:a="http://schemas.openxmlformats.org/drawingml/2006/main"/>
-                </wp:cNvGraphicFramePr>
-                <a:graphic xmlns:a="http://schemas.openxmlformats.org/drawingml/2006/main">
-                  <a:graphicData uri="http://schemas.microsoft.com/office/word/2010/wordprocessingGroup">
-                    <wpg:wgp>
-                      <wpg:cNvGrpSpPr>
-                        <a:grpSpLocks/>
-                      </wpg:cNvGrpSpPr>
-                      <wpg:grpSpPr bwMode="auto">
-                        <a:xfrm>
-                          <a:off x="0" y="0"/>
-                          <a:ext cx="6010275" cy="6438900"/>
-                          <a:chOff x="0" y="0"/>
-                          <a:chExt cx="60102" cy="64389"/>
-                        </a:xfrm>
-                      </wpg:grpSpPr>
-                      <wps:wsp>
-                        <wps:cNvPr id="2" name="AutoShape 3"/>
-                        <wps:cNvSpPr>
-                          <a:spLocks noChangeAspect="1" noChangeArrowheads="1"/>
-                        </wps:cNvSpPr>
-                        <wps:spPr bwMode="auto">
-                          <a:xfrm>
-                            <a:off x="0" y="0"/>
-                            <a:ext cx="60102" cy="64389"/>
-                          </a:xfrm>
-                          <a:prstGeom prst="rect">
-                            <a:avLst/>
-                          </a:prstGeom>
-                          <a:noFill/>
-                          <a:extLst>
-                            <a:ext uri="{909E8E84-426E-40dd-AFC4-6F175D3DCCD1}">
-                              <a14:hiddenFill xmlns:a14="http://schemas.microsoft.com/office/drawing/2010/main">
-                                <a:solidFill>
-                                  <a:srgbClr val="FFFFFF"/>
-                                </a:solidFill>
-                              </a14:hiddenFill>
-                            </a:ext>
-                          </a:extLst>
-                        </wps:spPr>
-                        <wps:bodyPr rot="0" vert="horz" wrap="square" lIns="91440" tIns="45720" rIns="91440" bIns="45720" anchor="t" anchorCtr="0" upright="1">
-                          <a:noAutofit/>
-                        </wps:bodyPr>
-                      </wps:wsp>
-                      <wps:wsp>
-                        <wps:cNvPr id="3" name="Rounded Rectangle 24"/>
-                        <wps:cNvSpPr>
-                          <a:spLocks noChangeArrowheads="1"/>
-                        </wps:cNvSpPr>
-                        <wps:spPr bwMode="auto">
-                          <a:xfrm>
-                            <a:off x="3238" y="2020"/>
-                            <a:ext cx="19390" cy="60178"/>
-                          </a:xfrm>
-                          <a:prstGeom prst="roundRect">
-                            <a:avLst>
-                              <a:gd name="adj" fmla="val 16667"/>
-                            </a:avLst>
-                          </a:prstGeom>
-                          <a:solidFill>
-                            <a:schemeClr val="accent1">
-                              <a:lumMod val="100000"/>
-                              <a:lumOff val="0"/>
-                            </a:schemeClr>
-                          </a:solidFill>
-                          <a:ln w="25400">
-                            <a:solidFill>
-                              <a:schemeClr val="accent1">
-                                <a:lumMod val="50000"/>
-                                <a:lumOff val="0"/>
-                              </a:schemeClr>
-                            </a:solidFill>
-                            <a:round/>
-                            <a:headEnd/>
-                            <a:tailEnd/>
-                          </a:ln>
-                        </wps:spPr>
-                        <wps:bodyPr rot="0" vert="horz" wrap="square" lIns="91440" tIns="45720" rIns="91440" bIns="45720" anchor="ctr" anchorCtr="0" upright="1">
-                          <a:noAutofit/>
-                        </wps:bodyPr>
-                      </wps:wsp>
-                      <wpg:grpSp>
-                        <wpg:cNvPr id="4" name="Group 12"/>
-                        <wpg:cNvGrpSpPr>
-                          <a:grpSpLocks/>
-                        </wpg:cNvGrpSpPr>
-                        <wpg:grpSpPr bwMode="auto">
-                          <a:xfrm>
-                            <a:off x="3934" y="3428"/>
-                            <a:ext cx="17969" cy="22196"/>
-                            <a:chOff x="3238" y="3429"/>
-                            <a:chExt cx="16573" cy="8696"/>
-                          </a:xfrm>
-                        </wpg:grpSpPr>
-                        <wps:wsp>
-                          <wps:cNvPr id="5" name="Rounded Rectangle 5"/>
-                          <wps:cNvSpPr>
-                            <a:spLocks noChangeArrowheads="1"/>
-                          </wps:cNvSpPr>
-                          <wps:spPr bwMode="auto">
-                            <a:xfrm>
-                              <a:off x="3238" y="3429"/>
-                              <a:ext cx="16574" cy="8271"/>
-                            </a:xfrm>
-                            <a:prstGeom prst="roundRect">
-                              <a:avLst>
-                                <a:gd name="adj" fmla="val 16667"/>
-                              </a:avLst>
-                            </a:prstGeom>
-                            <a:solidFill>
-                              <a:schemeClr val="accent1">
-                                <a:lumMod val="100000"/>
-                                <a:lumOff val="0"/>
-                              </a:schemeClr>
-                            </a:solidFill>
-                            <a:ln w="25400">
-                              <a:solidFill>
-                                <a:schemeClr val="accent1">
-                                  <a:lumMod val="50000"/>
-                                  <a:lumOff val="0"/>
-                                </a:schemeClr>
-                              </a:solidFill>
-                              <a:round/>
-                              <a:headEnd/>
-                              <a:tailEnd/>
-                            </a:ln>
-                          </wps:spPr>
-                          <wps:bodyPr rot="0" vert="horz" wrap="square" lIns="91440" tIns="45720" rIns="91440" bIns="45720" anchor="ctr" anchorCtr="0" upright="1">
-                            <a:noAutofit/>
-                          </wps:bodyPr>
-                        </wps:wsp>
-                        <wps:wsp>
-                          <wps:cNvPr id="6" name="Text Box 8"/>
-                          <wps:cNvSpPr txBox="1">
-                            <a:spLocks noChangeArrowheads="1"/>
-                          </wps:cNvSpPr>
-                          <wps:spPr bwMode="auto">
-                            <a:xfrm>
-                              <a:off x="3238" y="3429"/>
-                              <a:ext cx="16574" cy="8696"/>
-                            </a:xfrm>
-                            <a:prstGeom prst="rect">
-                              <a:avLst/>
-                            </a:prstGeom>
-                            <a:noFill/>
-                            <a:ln>
-                              <a:noFill/>
-                            </a:ln>
-                            <a:extLst>
-                              <a:ext uri="{909E8E84-426E-40dd-AFC4-6F175D3DCCD1}">
-                                <a14:hiddenFill xmlns:a14="http://schemas.microsoft.com/office/drawing/2010/main">
-                                  <a:solidFill>
-                                    <a:srgbClr val="FFFFFF"/>
-                                  </a:solidFill>
-                                </a14:hiddenFill>
-                              </a:ext>
-                              <a:ext uri="{91240B29-F687-4f45-9708-019B960494DF}">
-                                <a14:hiddenLine xmlns:a14="http://schemas.microsoft.com/office/drawing/2010/main" w="6350">
-                                  <a:solidFill>
-                                    <a:srgbClr val="000000"/>
-                                  </a:solidFill>
-                                  <a:miter lim="800000"/>
-                                  <a:headEnd/>
-                                  <a:tailEnd/>
-                                </a14:hiddenLine>
-                              </a:ext>
-                            </a:extLst>
-                          </wps:spPr>
-                          <wps:txbx>
-                            <w:txbxContent>
-                              <w:p>
-                                <w:pPr>
-                                  <w:rPr>
-                                    <w:b/>
-                                    <w:bCs/>
-                                  </w:rPr>
-                                </w:pPr>
-                                <w:r>
-                                  <w:rPr>
-                                    <w:b/>
-                                    <w:bCs/>
-                                  </w:rPr>
-                                  <w:t xml:space="preserve">Web </w:t>
-                                </w:r>
-                                <w:r>
-                                  <w:rPr>
-                                    <w:b/>
-                                    <w:bCs/>
-                                  </w:rPr>
-                                  <w:t xml:space="preserve">Server – </w:t>
-                                </w:r>
-                                <w:r>
-                                  <w:rPr>
-                                    <w:b/>
-                                    <w:bCs/>
-                                  </w:rPr>
-                                  <w:t>Controller</w:t>
-                                </w:r>
-                              </w:p>
-                              <w:p>
-                                <w:pPr>
-                                  <w:pStyle w:val="ListParagraph"/>
-                                  <w:numPr>
-                                    <w:ilvl w:val="0"/>
-                                    <w:numId w:val="4"/>
-                                  </w:numPr>
-                                  <w:tabs>
-                                    <w:tab w:val="clear" w:pos="720"/>
-                                    <w:tab w:val="left" w:pos="567"/>
-                                  </w:tabs>
-                                  <w:ind w:left="567"/>
-                                  <w:contextualSpacing/>
-                                </w:pPr>
-                                <w:r>
-                                  <w:t>Processes request from “controller” (client)</w:t>
-                                </w:r>
-                              </w:p>
-                              <w:p>
-                                <w:pPr>
-                                  <w:pStyle w:val="ListParagraph"/>
-                                  <w:numPr>
-                                    <w:ilvl w:val="0"/>
-                                    <w:numId w:val="4"/>
-                                  </w:numPr>
-                                  <w:tabs>
-                                    <w:tab w:val="clear" w:pos="720"/>
-                                    <w:tab w:val="left" w:pos="567"/>
-                                  </w:tabs>
-                                  <w:ind w:left="567"/>
-                                  <w:contextualSpacing/>
-                                </w:pPr>
-                                <w:r>
-                                  <w:t>Sends request to application server for necessary data to modify view</w:t>
-                                </w:r>
-                              </w:p>
-                            </w:txbxContent>
-                          </wps:txbx>
-                          <wps:bodyPr rot="0" vert="horz" wrap="square" lIns="91440" tIns="45720" rIns="91440" bIns="45720" anchor="ctr" anchorCtr="0" upright="1">
-                            <a:noAutofit/>
-                          </wps:bodyPr>
-                        </wps:wsp>
-                      </wpg:grpSp>
-                      <wpg:grpSp>
-                        <wpg:cNvPr id="7" name="Group 11"/>
-                        <wpg:cNvGrpSpPr>
-                          <a:grpSpLocks/>
-                        </wpg:cNvGrpSpPr>
-                        <wpg:grpSpPr bwMode="auto">
-                          <a:xfrm>
-                            <a:off x="40272" y="3427"/>
-                            <a:ext cx="18402" cy="58771"/>
-                            <a:chOff x="39899" y="3428"/>
-                            <a:chExt cx="12487" cy="26045"/>
-                          </a:xfrm>
-                        </wpg:grpSpPr>
-                        <wps:wsp>
-                          <wps:cNvPr id="8" name="Rounded Rectangle 6"/>
-                          <wps:cNvSpPr>
-                            <a:spLocks noChangeArrowheads="1"/>
-                          </wps:cNvSpPr>
-                          <wps:spPr bwMode="auto">
-                            <a:xfrm>
-                              <a:off x="39907" y="3428"/>
-                              <a:ext cx="12478" cy="14015"/>
-                            </a:xfrm>
-                            <a:prstGeom prst="roundRect">
-                              <a:avLst>
-                                <a:gd name="adj" fmla="val 16667"/>
-                              </a:avLst>
-                            </a:prstGeom>
-                            <a:solidFill>
-                              <a:schemeClr val="accent1">
-                                <a:lumMod val="100000"/>
-                                <a:lumOff val="0"/>
-                              </a:schemeClr>
-                            </a:solidFill>
-                            <a:ln w="25400">
-                              <a:solidFill>
-                                <a:schemeClr val="accent1">
-                                  <a:lumMod val="50000"/>
-                                  <a:lumOff val="0"/>
-                                </a:schemeClr>
-                              </a:solidFill>
-                              <a:round/>
-                              <a:headEnd/>
-                              <a:tailEnd/>
-                            </a:ln>
-                          </wps:spPr>
-                          <wps:bodyPr rot="0" vert="horz" wrap="square" lIns="91440" tIns="45720" rIns="91440" bIns="45720" anchor="ctr" anchorCtr="0" upright="1">
-                            <a:noAutofit/>
-                          </wps:bodyPr>
-                        </wps:wsp>
-                        <wps:wsp>
-                          <wps:cNvPr id="9" name="Rounded Rectangle 7"/>
-                          <wps:cNvSpPr>
-                            <a:spLocks noChangeArrowheads="1"/>
-                          </wps:cNvSpPr>
-                          <wps:spPr bwMode="auto">
-                            <a:xfrm flipV="1">
-                              <a:off x="39909" y="20272"/>
-                              <a:ext cx="12478" cy="9118"/>
-                            </a:xfrm>
-                            <a:prstGeom prst="roundRect">
-                              <a:avLst>
-                                <a:gd name="adj" fmla="val 16667"/>
-                              </a:avLst>
-                            </a:prstGeom>
-                            <a:solidFill>
-                              <a:schemeClr val="accent1">
-                                <a:lumMod val="100000"/>
-                                <a:lumOff val="0"/>
-                              </a:schemeClr>
-                            </a:solidFill>
-                            <a:ln w="25400">
-                              <a:solidFill>
-                                <a:schemeClr val="accent1">
-                                  <a:lumMod val="50000"/>
-                                  <a:lumOff val="0"/>
-                                </a:schemeClr>
-                              </a:solidFill>
-                              <a:round/>
-                              <a:headEnd/>
-                              <a:tailEnd/>
-                            </a:ln>
-                          </wps:spPr>
-                          <wps:txbx>
-                            <w:txbxContent>
-                              <w:p>
-                                <w:pPr>
-                                  <w:rPr>
-                                    <w:rFonts w:eastAsia="Times New Roman"/>
-                                  </w:rPr>
-                                </w:pPr>
-                              </w:p>
-                            </w:txbxContent>
-                          </wps:txbx>
-                          <wps:bodyPr rot="0" vert="horz" wrap="square" lIns="91440" tIns="45720" rIns="91440" bIns="45720" anchor="ctr" anchorCtr="0" upright="1">
-                            <a:noAutofit/>
-                          </wps:bodyPr>
-                        </wps:wsp>
-                        <wps:wsp>
-                          <wps:cNvPr id="10" name="Text Box 9"/>
-                          <wps:cNvSpPr txBox="1">
-                            <a:spLocks noChangeArrowheads="1"/>
-                          </wps:cNvSpPr>
-                          <wps:spPr bwMode="auto">
-                            <a:xfrm>
-                              <a:off x="39899" y="3428"/>
-                              <a:ext cx="12478" cy="14015"/>
-                            </a:xfrm>
-                            <a:prstGeom prst="rect">
-                              <a:avLst/>
-                            </a:prstGeom>
-                            <a:noFill/>
-                            <a:ln>
-                              <a:noFill/>
-                            </a:ln>
-                            <a:extLst>
-                              <a:ext uri="{909E8E84-426E-40dd-AFC4-6F175D3DCCD1}">
-                                <a14:hiddenFill xmlns:a14="http://schemas.microsoft.com/office/drawing/2010/main">
-                                  <a:solidFill>
-                                    <a:srgbClr val="FFFFFF"/>
-                                  </a:solidFill>
-                                </a14:hiddenFill>
-                              </a:ext>
-                              <a:ext uri="{91240B29-F687-4f45-9708-019B960494DF}">
-                                <a14:hiddenLine xmlns:a14="http://schemas.microsoft.com/office/drawing/2010/main" w="6350">
-                                  <a:solidFill>
-                                    <a:srgbClr val="000000"/>
-                                  </a:solidFill>
-                                  <a:miter lim="800000"/>
-                                  <a:headEnd/>
-                                  <a:tailEnd/>
-                                </a14:hiddenLine>
-                              </a:ext>
-                            </a:extLst>
-                          </wps:spPr>
-                          <wps:txbx>
-                            <w:txbxContent>
-                              <w:p>
-                                <w:pPr>
-                                  <w:rPr>
-                                    <w:b/>
-                                    <w:bCs/>
-                                  </w:rPr>
-                                </w:pPr>
-                                <w:r>
-                                  <w:rPr>
-                                    <w:b/>
-                                    <w:bCs/>
-                                  </w:rPr>
-                                  <w:t>Client – Controller</w:t>
-                                </w:r>
-                              </w:p>
-                              <w:p>
-                                <w:pPr>
-                                  <w:pStyle w:val="ListParagraph"/>
-                                  <w:numPr>
-                                    <w:ilvl w:val="0"/>
-                                    <w:numId w:val="5"/>
-                                  </w:numPr>
-                                  <w:tabs>
-                                    <w:tab w:val="clear" w:pos="720"/>
-                                    <w:tab w:val="left" w:pos="567"/>
-                                  </w:tabs>
-                                  <w:ind w:left="567"/>
-                                  <w:contextualSpacing/>
-                                </w:pPr>
-                                <w:r>
-                                  <w:t>Used to enable interactivity with the user</w:t>
-                                </w:r>
-                              </w:p>
-                              <w:p>
-                                <w:pPr>
-                                  <w:pStyle w:val="ListParagraph"/>
-                                  <w:numPr>
-                                    <w:ilvl w:val="0"/>
-                                    <w:numId w:val="5"/>
-                                  </w:numPr>
-                                  <w:tabs>
-                                    <w:tab w:val="clear" w:pos="720"/>
-                                    <w:tab w:val="left" w:pos="567"/>
-                                  </w:tabs>
-                                  <w:ind w:left="567"/>
-                                  <w:contextualSpacing/>
-                                </w:pPr>
-                                <w:r>
-                                  <w:t>Interactions occur via displayed buttons in the view</w:t>
-                                </w:r>
-                              </w:p>
-                              <w:p>
-                                <w:pPr>
-                                  <w:pStyle w:val="ListParagraph"/>
-                                  <w:numPr>
-                                    <w:ilvl w:val="0"/>
-                                    <w:numId w:val="5"/>
-                                  </w:numPr>
-                                  <w:tabs>
-                                    <w:tab w:val="clear" w:pos="720"/>
-                                    <w:tab w:val="left" w:pos="567"/>
-                                  </w:tabs>
-                                  <w:contextualSpacing/>
-                                </w:pPr>
-                                <w:r>
-                                  <w:t>Examples include:</w:t>
-                                </w:r>
-                              </w:p>
-                              <w:p>
-                                <w:pPr>
-                                  <w:pStyle w:val="ListParagraph"/>
-                                  <w:numPr>
-                                    <w:ilvl w:val="1"/>
-                                    <w:numId w:val="5"/>
-                                  </w:numPr>
-                                  <w:tabs>
-                                    <w:tab w:val="clear" w:pos="720"/>
-                                    <w:tab w:val="left" w:pos="851"/>
-                                  </w:tabs>
-                                  <w:ind w:left="851" w:hanging="284"/>
-                                  <w:contextualSpacing/>
-                                </w:pPr>
-                                <w:r>
-                                  <w:t>Buttons to view seating statistics in different scenarios</w:t>
-                                </w:r>
-                              </w:p>
-                              <w:p>
-                                <w:pPr>
-                                  <w:pStyle w:val="ListParagraph"/>
-                                  <w:numPr>
-                                    <w:ilvl w:val="1"/>
-                                    <w:numId w:val="5"/>
-                                  </w:numPr>
-                                  <w:tabs>
-                                    <w:tab w:val="clear" w:pos="720"/>
-                                    <w:tab w:val="left" w:pos="851"/>
-                                  </w:tabs>
-                                  <w:ind w:left="851"/>
-                                  <w:contextualSpacing/>
-                                </w:pPr>
-                                <w:r>
-                                  <w:t xml:space="preserve">Access to different </w:t>
-                                </w:r>
-                                <w:proofErr w:type="spellStart"/>
-                                <w:r>
-                                  <w:t>infographics</w:t>
-                                </w:r>
-                                <w:proofErr w:type="spellEnd"/>
-                                <w:r>
-                                  <w:t xml:space="preserve"> representing seating statistics</w:t>
-                                </w:r>
-                              </w:p>
-                            </w:txbxContent>
-                          </wps:txbx>
-                          <wps:bodyPr rot="0" vert="horz" wrap="square" lIns="91440" tIns="45720" rIns="91440" bIns="45720" anchor="ctr" anchorCtr="0" upright="1">
-                            <a:noAutofit/>
-                          </wps:bodyPr>
-                        </wps:wsp>
-                        <wps:wsp>
-                          <wps:cNvPr id="11" name="Text Box 10"/>
-                          <wps:cNvSpPr txBox="1">
-                            <a:spLocks noChangeArrowheads="1"/>
-                          </wps:cNvSpPr>
-                          <wps:spPr bwMode="auto">
-                            <a:xfrm>
-                              <a:off x="39899" y="20356"/>
-                              <a:ext cx="12478" cy="9118"/>
-                            </a:xfrm>
-                            <a:prstGeom prst="rect">
-                              <a:avLst/>
-                            </a:prstGeom>
-                            <a:noFill/>
-                            <a:ln>
-                              <a:noFill/>
-                            </a:ln>
-                            <a:extLst>
-                              <a:ext uri="{909E8E84-426E-40dd-AFC4-6F175D3DCCD1}">
-                                <a14:hiddenFill xmlns:a14="http://schemas.microsoft.com/office/drawing/2010/main">
-                                  <a:solidFill>
-                                    <a:srgbClr val="FFFFFF"/>
-                                  </a:solidFill>
-                                </a14:hiddenFill>
-                              </a:ext>
-                              <a:ext uri="{91240B29-F687-4f45-9708-019B960494DF}">
-                                <a14:hiddenLine xmlns:a14="http://schemas.microsoft.com/office/drawing/2010/main" w="6350">
-                                  <a:solidFill>
-                                    <a:srgbClr val="000000"/>
-                                  </a:solidFill>
-                                  <a:miter lim="800000"/>
-                                  <a:headEnd/>
-                                  <a:tailEnd/>
-                                </a14:hiddenLine>
-                              </a:ext>
-                            </a:extLst>
-                          </wps:spPr>
-                          <wps:txbx>
-                            <w:txbxContent>
-                              <w:p>
-                                <w:pPr>
-                                  <w:rPr>
-                                    <w:b/>
-                                    <w:bCs/>
-                                  </w:rPr>
-                                </w:pPr>
-                                <w:r>
-                                  <w:rPr>
-                                    <w:b/>
-                                    <w:bCs/>
-                                  </w:rPr>
-                                  <w:t>Client – View</w:t>
-                                </w:r>
-                              </w:p>
-                              <w:p>
-                                <w:pPr>
-                                  <w:pStyle w:val="ListParagraph"/>
-                                  <w:numPr>
-                                    <w:ilvl w:val="0"/>
-                                    <w:numId w:val="6"/>
-                                  </w:numPr>
-                                  <w:tabs>
-                                    <w:tab w:val="clear" w:pos="720"/>
-                                    <w:tab w:val="left" w:pos="567"/>
-                                  </w:tabs>
-                                  <w:ind w:left="567"/>
-                                  <w:contextualSpacing/>
-                                </w:pPr>
-                                <w:r>
-                                  <w:t xml:space="preserve">Displays </w:t>
-                                </w:r>
-                                <w:proofErr w:type="spellStart"/>
-                                <w:r>
-                                  <w:t>infographics</w:t>
-                                </w:r>
-                                <w:proofErr w:type="spellEnd"/>
-                                <w:r>
-                                  <w:t xml:space="preserve"> in a web browser</w:t>
-                                </w:r>
-                              </w:p>
-                              <w:p>
-                                <w:pPr>
-                                  <w:pStyle w:val="ListParagraph"/>
-                                  <w:numPr>
-                                    <w:ilvl w:val="0"/>
-                                    <w:numId w:val="6"/>
-                                  </w:numPr>
-                                  <w:tabs>
-                                    <w:tab w:val="clear" w:pos="720"/>
-                                    <w:tab w:val="left" w:pos="567"/>
-                                  </w:tabs>
-                                  <w:ind w:left="567"/>
-                                  <w:contextualSpacing/>
-                                </w:pPr>
-                                <w:proofErr w:type="spellStart"/>
-                                <w:r>
-                                  <w:t>Infographic</w:t>
-                                </w:r>
-                                <w:proofErr w:type="spellEnd"/>
-                                <w:r>
-                                  <w:t xml:space="preserve"> is dynamic, and includes graphical representations of the controller</w:t>
-                                </w:r>
-                              </w:p>
-                            </w:txbxContent>
-                          </wps:txbx>
-                          <wps:bodyPr rot="0" vert="horz" wrap="square" lIns="91440" tIns="45720" rIns="91440" bIns="45720" anchor="ctr" anchorCtr="0" upright="1">
-                            <a:noAutofit/>
-                          </wps:bodyPr>
-                        </wps:wsp>
-                      </wpg:grpSp>
-                      <wpg:grpSp>
-                        <wpg:cNvPr id="12" name="Group 21"/>
-                        <wpg:cNvGrpSpPr>
-                          <a:grpSpLocks/>
-                        </wpg:cNvGrpSpPr>
-                        <wpg:grpSpPr bwMode="auto">
-                          <a:xfrm>
-                            <a:off x="23032" y="12619"/>
-                            <a:ext cx="17252" cy="40238"/>
-                            <a:chOff x="22764" y="-2229"/>
-                            <a:chExt cx="13906" cy="40329"/>
-                          </a:xfrm>
-                        </wpg:grpSpPr>
-                        <wps:wsp>
-                          <wps:cNvPr id="13" name="Straight Arrow Connector 17"/>
-                          <wps:cNvCnPr>
-                            <a:cxnSpLocks noChangeShapeType="1"/>
-                          </wps:cNvCnPr>
-                          <wps:spPr bwMode="auto">
-                            <a:xfrm>
-                              <a:off x="22764" y="-2229"/>
-                              <a:ext cx="13907" cy="38900"/>
-                            </a:xfrm>
-                            <a:prstGeom prst="straightConnector1">
-                              <a:avLst/>
-                            </a:prstGeom>
-                            <a:noFill/>
-                            <a:ln w="9525">
-                              <a:solidFill>
-                                <a:schemeClr val="accent1">
-                                  <a:lumMod val="95000"/>
-                                  <a:lumOff val="0"/>
-                                </a:schemeClr>
-                              </a:solidFill>
-                              <a:round/>
-                              <a:headEnd/>
-                              <a:tailEnd type="arrow" w="med" len="med"/>
-                            </a:ln>
-                            <a:extLst>
-                              <a:ext uri="{909E8E84-426E-40dd-AFC4-6F175D3DCCD1}">
-                                <a14:hiddenFill xmlns:a14="http://schemas.microsoft.com/office/drawing/2010/main">
-                                  <a:noFill/>
-                                </a14:hiddenFill>
-                              </a:ext>
-                            </a:extLst>
-                          </wps:spPr>
-                          <wps:bodyPr/>
-                        </wps:wsp>
-                        <wps:wsp>
-                          <wps:cNvPr id="14" name="Text Box 19"/>
-                          <wps:cNvSpPr txBox="1">
-                            <a:spLocks noChangeArrowheads="1"/>
-                          </wps:cNvSpPr>
-                          <wps:spPr bwMode="auto">
-                            <a:xfrm>
-                              <a:off x="25004" y="33633"/>
-                              <a:ext cx="11187" cy="4467"/>
-                            </a:xfrm>
-                            <a:prstGeom prst="rect">
-                              <a:avLst/>
-                            </a:prstGeom>
-                            <a:noFill/>
-                            <a:ln>
-                              <a:noFill/>
-                            </a:ln>
-                            <a:extLst>
-                              <a:ext uri="{909E8E84-426E-40dd-AFC4-6F175D3DCCD1}">
-                                <a14:hiddenFill xmlns:a14="http://schemas.microsoft.com/office/drawing/2010/main">
-                                  <a:solidFill>
-                                    <a:srgbClr val="FFFFFF"/>
-                                  </a:solidFill>
-                                </a14:hiddenFill>
-                              </a:ext>
-                              <a:ext uri="{91240B29-F687-4f45-9708-019B960494DF}">
-                                <a14:hiddenLine xmlns:a14="http://schemas.microsoft.com/office/drawing/2010/main" w="6350">
-                                  <a:solidFill>
-                                    <a:srgbClr val="000000"/>
-                                  </a:solidFill>
-                                  <a:miter lim="800000"/>
-                                  <a:headEnd/>
-                                  <a:tailEnd/>
-                                </a14:hiddenLine>
-                              </a:ext>
-                            </a:extLst>
-                          </wps:spPr>
-                          <wps:txbx>
-                            <w:txbxContent>
-                              <w:p>
-                                <w:pPr>
-                                  <w:jc w:val="both"/>
-                                </w:pPr>
-                                <w:r>
-                                  <w:t>Send request to update view</w:t>
-                                </w:r>
-                              </w:p>
-                            </w:txbxContent>
-                          </wps:txbx>
-                          <wps:bodyPr rot="0" vert="horz" wrap="square" lIns="91440" tIns="45720" rIns="91440" bIns="45720" anchor="b" anchorCtr="0" upright="1">
-                            <a:noAutofit/>
-                          </wps:bodyPr>
-                        </wps:wsp>
-                      </wpg:grpSp>
-                      <wpg:grpSp>
-                        <wpg:cNvPr id="15" name="Group 22"/>
-                        <wpg:cNvGrpSpPr>
-                          <a:grpSpLocks/>
-                        </wpg:cNvGrpSpPr>
-                        <wpg:grpSpPr bwMode="auto">
-                          <a:xfrm>
-                            <a:off x="23024" y="8332"/>
-                            <a:ext cx="17736" cy="4477"/>
-                            <a:chOff x="25216" y="24856"/>
-                            <a:chExt cx="15485" cy="2140"/>
-                          </a:xfrm>
-                        </wpg:grpSpPr>
-                        <wps:wsp>
-                          <wps:cNvPr id="16" name="Straight Arrow Connector 18"/>
-                          <wps:cNvCnPr>
-                            <a:cxnSpLocks noChangeShapeType="1"/>
-                          </wps:cNvCnPr>
-                          <wps:spPr bwMode="auto">
-                            <a:xfrm flipH="1">
-                              <a:off x="25216" y="26997"/>
-                              <a:ext cx="14543" cy="0"/>
-                            </a:xfrm>
-                            <a:prstGeom prst="straightConnector1">
-                              <a:avLst/>
-                            </a:prstGeom>
-                            <a:noFill/>
-                            <a:ln w="9525">
-                              <a:solidFill>
-                                <a:schemeClr val="accent1">
-                                  <a:lumMod val="95000"/>
-                                  <a:lumOff val="0"/>
-                                </a:schemeClr>
-                              </a:solidFill>
-                              <a:round/>
-                              <a:headEnd/>
-                              <a:tailEnd type="arrow" w="med" len="med"/>
-                            </a:ln>
-                            <a:extLst>
-                              <a:ext uri="{909E8E84-426E-40dd-AFC4-6F175D3DCCD1}">
-                                <a14:hiddenFill xmlns:a14="http://schemas.microsoft.com/office/drawing/2010/main">
-                                  <a:noFill/>
-                                </a14:hiddenFill>
-                              </a:ext>
-                            </a:extLst>
-                          </wps:spPr>
-                          <wps:bodyPr/>
-                        </wps:wsp>
-                        <wps:wsp>
-                          <wps:cNvPr id="17" name="Text Box 19"/>
-                          <wps:cNvSpPr txBox="1">
-                            <a:spLocks noChangeArrowheads="1"/>
-                          </wps:cNvSpPr>
-                          <wps:spPr bwMode="auto">
-                            <a:xfrm>
-                              <a:off x="26128" y="24856"/>
-                              <a:ext cx="14573" cy="2050"/>
-                            </a:xfrm>
-                            <a:prstGeom prst="rect">
-                              <a:avLst/>
-                            </a:prstGeom>
-                            <a:noFill/>
-                            <a:ln>
-                              <a:noFill/>
-                            </a:ln>
-                            <a:extLst>
-                              <a:ext uri="{909E8E84-426E-40dd-AFC4-6F175D3DCCD1}">
-                                <a14:hiddenFill xmlns:a14="http://schemas.microsoft.com/office/drawing/2010/main">
-                                  <a:solidFill>
-                                    <a:srgbClr val="FFFFFF"/>
-                                  </a:solidFill>
-                                </a14:hiddenFill>
-                              </a:ext>
-                              <a:ext uri="{91240B29-F687-4f45-9708-019B960494DF}">
-                                <a14:hiddenLine xmlns:a14="http://schemas.microsoft.com/office/drawing/2010/main" w="6350">
-                                  <a:solidFill>
-                                    <a:srgbClr val="000000"/>
-                                  </a:solidFill>
-                                  <a:miter lim="800000"/>
-                                  <a:headEnd/>
-                                  <a:tailEnd/>
-                                </a14:hiddenLine>
-                              </a:ext>
-                            </a:extLst>
-                          </wps:spPr>
-                          <wps:txbx>
-                            <w:txbxContent>
-                              <w:p>
-                                <w:pPr>
-                                  <w:pStyle w:val="NoSpacing"/>
-                                  <w:jc w:val="right"/>
-                                </w:pPr>
-                                <w:r>
-                                  <w:t>Send request for modification</w:t>
-                                </w:r>
-                              </w:p>
-                            </w:txbxContent>
-                          </wps:txbx>
-                          <wps:bodyPr rot="0" vert="horz" wrap="square" lIns="91440" tIns="45720" rIns="91440" bIns="45720" anchor="t" anchorCtr="0" upright="1">
-                            <a:noAutofit/>
-                          </wps:bodyPr>
-                        </wps:wsp>
-                      </wpg:grpSp>
-                      <wps:wsp>
-                        <wps:cNvPr id="18" name="Text Box 25"/>
-                        <wps:cNvSpPr txBox="1">
-                          <a:spLocks noChangeArrowheads="1"/>
-                        </wps:cNvSpPr>
-                        <wps:spPr bwMode="auto">
-                          <a:xfrm>
-                            <a:off x="3238" y="28670"/>
-                            <a:ext cx="17812" cy="33528"/>
-                          </a:xfrm>
-                          <a:prstGeom prst="rect">
-                            <a:avLst/>
-                          </a:prstGeom>
-                          <a:noFill/>
-                          <a:ln>
-                            <a:noFill/>
-                          </a:ln>
-                          <a:extLst>
-                            <a:ext uri="{909E8E84-426E-40dd-AFC4-6F175D3DCCD1}">
-                              <a14:hiddenFill xmlns:a14="http://schemas.microsoft.com/office/drawing/2010/main">
-                                <a:solidFill>
-                                  <a:srgbClr val="FFFFFF"/>
-                                </a:solidFill>
-                              </a14:hiddenFill>
-                            </a:ext>
-                            <a:ext uri="{91240B29-F687-4f45-9708-019B960494DF}">
-                              <a14:hiddenLine xmlns:a14="http://schemas.microsoft.com/office/drawing/2010/main" w="6350">
-                                <a:solidFill>
-                                  <a:srgbClr val="000000"/>
-                                </a:solidFill>
-                                <a:miter lim="800000"/>
-                                <a:headEnd/>
-                                <a:tailEnd/>
-                              </a14:hiddenLine>
-                            </a:ext>
-                          </a:extLst>
-                        </wps:spPr>
-                        <wps:txbx>
-                          <w:txbxContent>
-                            <w:p>
-                              <w:pPr>
-                                <w:rPr>
-                                  <w:b/>
-                                  <w:bCs/>
-                                </w:rPr>
-                              </w:pPr>
-                              <w:r>
-                                <w:rPr>
-                                  <w:b/>
-                                  <w:bCs/>
-                                </w:rPr>
-                                <w:t>Application Server - Model</w:t>
-                              </w:r>
-                            </w:p>
-                            <w:p>
-                              <w:pPr>
-                                <w:pStyle w:val="ListParagraph"/>
-                                <w:numPr>
-                                  <w:ilvl w:val="0"/>
-                                  <w:numId w:val="4"/>
-                                </w:numPr>
-                                <w:tabs>
-                                  <w:tab w:val="clear" w:pos="720"/>
-                                  <w:tab w:val="left" w:pos="567"/>
-                                </w:tabs>
-                                <w:ind w:left="567"/>
-                                <w:contextualSpacing/>
-                              </w:pPr>
-                              <w:r>
-                                <w:t>Sends requests to different external servers to obtain necessary data for modifying view</w:t>
-                              </w:r>
-                            </w:p>
-                            <w:p>
-                              <w:pPr>
-                                <w:pStyle w:val="ListParagraph"/>
-                                <w:numPr>
-                                  <w:ilvl w:val="1"/>
-                                  <w:numId w:val="4"/>
-                                </w:numPr>
-                                <w:tabs>
-                                  <w:tab w:val="clear" w:pos="720"/>
-                                  <w:tab w:val="left" w:pos="993"/>
-                                </w:tabs>
-                                <w:ind w:left="993"/>
-                                <w:contextualSpacing/>
-                              </w:pPr>
-                              <w:r>
-                                <w:t>Application will be developed for this instance</w:t>
-                              </w:r>
-                            </w:p>
-                            <w:p>
-                              <w:pPr>
-                                <w:pStyle w:val="ListParagraph"/>
-                                <w:numPr>
-                                  <w:ilvl w:val="0"/>
-                                  <w:numId w:val="4"/>
-                                </w:numPr>
-                                <w:tabs>
-                                  <w:tab w:val="clear" w:pos="720"/>
-                                  <w:tab w:val="left" w:pos="567"/>
-                                </w:tabs>
-                                <w:ind w:left="567"/>
-                                <w:contextualSpacing/>
-                              </w:pPr>
-                              <w:r>
-                                <w:t>Examples include:</w:t>
-                              </w:r>
-                            </w:p>
-                            <w:p>
-                              <w:pPr>
-                                <w:pStyle w:val="ListParagraph"/>
-                                <w:numPr>
-                                  <w:ilvl w:val="1"/>
-                                  <w:numId w:val="4"/>
-                                </w:numPr>
-                                <w:tabs>
-                                  <w:tab w:val="clear" w:pos="720"/>
-                                  <w:tab w:val="left" w:pos="851"/>
-                                </w:tabs>
-                                <w:ind w:left="851" w:hanging="218"/>
-                                <w:contextualSpacing/>
-                              </w:pPr>
-                              <w:r>
-                                <w:t>Retrieving statistical data regarding seating</w:t>
-                              </w:r>
-                            </w:p>
-                            <w:p>
-                              <w:pPr>
-                                <w:pStyle w:val="ListParagraph"/>
-                                <w:numPr>
-                                  <w:ilvl w:val="1"/>
-                                  <w:numId w:val="4"/>
-                                </w:numPr>
-                                <w:tabs>
-                                  <w:tab w:val="clear" w:pos="720"/>
-                                  <w:tab w:val="left" w:pos="851"/>
-                                </w:tabs>
-                                <w:ind w:left="851" w:hanging="218"/>
-                                <w:contextualSpacing/>
-                              </w:pPr>
-                              <w:r>
-                                <w:t>Retrieving major concerns and policies of a party</w:t>
-                              </w:r>
-                            </w:p>
-                          </w:txbxContent>
-                        </wps:txbx>
-                        <wps:bodyPr rot="0" vert="horz" wrap="square" lIns="91440" tIns="45720" rIns="91440" bIns="45720" anchor="t" anchorCtr="0" upright="1">
-                          <a:noAutofit/>
-                        </wps:bodyPr>
-                      </wps:wsp>
-                      <wps:wsp>
-                        <wps:cNvPr id="19" name="Straight Arrow Connector 26"/>
-                        <wps:cNvCnPr>
-                          <a:cxnSpLocks noChangeShapeType="1"/>
-                        </wps:cNvCnPr>
-                        <wps:spPr bwMode="auto">
-                          <a:xfrm>
-                            <a:off x="9334" y="22906"/>
-                            <a:ext cx="95" cy="5764"/>
-                          </a:xfrm>
-                          <a:prstGeom prst="straightConnector1">
-                            <a:avLst/>
-                          </a:prstGeom>
-                          <a:noFill/>
-                          <a:ln w="9525">
-                            <a:solidFill>
-                              <a:schemeClr val="bg1">
-                                <a:lumMod val="100000"/>
-                                <a:lumOff val="0"/>
-                              </a:schemeClr>
-                            </a:solidFill>
-                            <a:round/>
-                            <a:headEnd/>
-                            <a:tailEnd type="arrow" w="med" len="med"/>
-                          </a:ln>
-                          <a:extLst>
-                            <a:ext uri="{909E8E84-426E-40dd-AFC4-6F175D3DCCD1}">
-                              <a14:hiddenFill xmlns:a14="http://schemas.microsoft.com/office/drawing/2010/main">
-                                <a:noFill/>
-                              </a14:hiddenFill>
-                            </a:ext>
-                          </a:extLst>
-                        </wps:spPr>
-                        <wps:bodyPr/>
-                      </wps:wsp>
-                      <wps:wsp>
-                        <wps:cNvPr id="20" name="Text Box 28"/>
-                        <wps:cNvSpPr txBox="1">
-                          <a:spLocks noChangeArrowheads="1"/>
-                        </wps:cNvSpPr>
-                        <wps:spPr bwMode="auto">
-                          <a:xfrm>
-                            <a:off x="15621" y="24971"/>
-                            <a:ext cx="7620" cy="3048"/>
-                          </a:xfrm>
-                          <a:prstGeom prst="rect">
-                            <a:avLst/>
-                          </a:prstGeom>
-                          <a:noFill/>
-                          <a:ln>
-                            <a:noFill/>
-                          </a:ln>
-                          <a:extLst>
-                            <a:ext uri="{909E8E84-426E-40dd-AFC4-6F175D3DCCD1}">
-                              <a14:hiddenFill xmlns:a14="http://schemas.microsoft.com/office/drawing/2010/main">
-                                <a:solidFill>
-                                  <a:srgbClr val="FFFFFF"/>
-                                </a:solidFill>
-                              </a14:hiddenFill>
-                            </a:ext>
-                            <a:ext uri="{91240B29-F687-4f45-9708-019B960494DF}">
-                              <a14:hiddenLine xmlns:a14="http://schemas.microsoft.com/office/drawing/2010/main" w="6350">
-                                <a:solidFill>
-                                  <a:srgbClr val="000000"/>
-                                </a:solidFill>
-                                <a:miter lim="800000"/>
-                                <a:headEnd/>
-                                <a:tailEnd/>
-                              </a14:hiddenLine>
-                            </a:ext>
-                          </a:extLst>
-                        </wps:spPr>
-                        <wps:txbx>
-                          <w:txbxContent>
-                            <w:p>
-                              <w:r>
-                                <w:t>Send data</w:t>
-                              </w:r>
-                            </w:p>
-                          </w:txbxContent>
-                        </wps:txbx>
-                        <wps:bodyPr rot="0" vert="horz" wrap="square" lIns="91440" tIns="45720" rIns="91440" bIns="45720" anchor="t" anchorCtr="0" upright="1">
-                          <a:noAutofit/>
-                        </wps:bodyPr>
-                      </wps:wsp>
-                      <wps:wsp>
-                        <wps:cNvPr id="21" name="Text Box 28"/>
-                        <wps:cNvSpPr txBox="1">
-                          <a:spLocks noChangeArrowheads="1"/>
-                        </wps:cNvSpPr>
-                        <wps:spPr bwMode="auto">
-                          <a:xfrm>
-                            <a:off x="0" y="24864"/>
-                            <a:ext cx="9715" cy="3048"/>
-                          </a:xfrm>
-                          <a:prstGeom prst="rect">
-                            <a:avLst/>
-                          </a:prstGeom>
-                          <a:noFill/>
-                          <a:ln>
-                            <a:noFill/>
-                          </a:ln>
-                          <a:extLst>
-                            <a:ext uri="{909E8E84-426E-40dd-AFC4-6F175D3DCCD1}">
-                              <a14:hiddenFill xmlns:a14="http://schemas.microsoft.com/office/drawing/2010/main">
-                                <a:solidFill>
-                                  <a:srgbClr val="FFFFFF"/>
-                                </a:solidFill>
-                              </a14:hiddenFill>
-                            </a:ext>
-                            <a:ext uri="{91240B29-F687-4f45-9708-019B960494DF}">
-                              <a14:hiddenLine xmlns:a14="http://schemas.microsoft.com/office/drawing/2010/main" w="6350">
-                                <a:solidFill>
-                                  <a:srgbClr val="000000"/>
-                                </a:solidFill>
-                                <a:miter lim="800000"/>
-                                <a:headEnd/>
-                                <a:tailEnd/>
-                              </a14:hiddenLine>
-                            </a:ext>
-                          </a:extLst>
-                        </wps:spPr>
-                        <wps:txbx>
-                          <w:txbxContent>
-                            <w:p>
-                              <w:pPr>
-                                <w:pStyle w:val="NoSpacing"/>
-                              </w:pPr>
-                              <w:r>
-                                <w:t>Send request</w:t>
-                              </w:r>
-                            </w:p>
-                          </w:txbxContent>
-                        </wps:txbx>
-                        <wps:bodyPr rot="0" vert="horz" wrap="square" lIns="91440" tIns="45720" rIns="91440" bIns="45720" anchor="t" anchorCtr="0" upright="1">
-                          <a:noAutofit/>
-                        </wps:bodyPr>
-                      </wps:wsp>
-                      <wps:wsp>
-                        <wps:cNvPr id="22" name="Straight Arrow Connector 30"/>
-                        <wps:cNvCnPr>
-                          <a:cxnSpLocks noChangeShapeType="1"/>
-                        </wps:cNvCnPr>
-                        <wps:spPr bwMode="auto">
-                          <a:xfrm flipV="1">
-                            <a:off x="49480" y="35052"/>
-                            <a:ext cx="0" cy="6381"/>
-                          </a:xfrm>
-                          <a:prstGeom prst="straightConnector1">
-                            <a:avLst/>
-                          </a:prstGeom>
-                          <a:noFill/>
-                          <a:ln w="9525">
-                            <a:solidFill>
-                              <a:schemeClr val="accent1">
-                                <a:lumMod val="95000"/>
-                                <a:lumOff val="0"/>
-                              </a:schemeClr>
-                            </a:solidFill>
-                            <a:round/>
-                            <a:headEnd/>
-                            <a:tailEnd type="arrow" w="med" len="med"/>
-                          </a:ln>
-                          <a:extLst>
-                            <a:ext uri="{909E8E84-426E-40dd-AFC4-6F175D3DCCD1}">
-                              <a14:hiddenFill xmlns:a14="http://schemas.microsoft.com/office/drawing/2010/main">
-                                <a:noFill/>
-                              </a14:hiddenFill>
-                            </a:ext>
-                          </a:extLst>
-                        </wps:spPr>
-                        <wps:bodyPr/>
-                      </wps:wsp>
-                      <wps:wsp>
-                        <wps:cNvPr id="23" name="Text Box 31"/>
-                        <wps:cNvSpPr txBox="1">
-                          <a:spLocks noChangeArrowheads="1"/>
-                        </wps:cNvSpPr>
-                        <wps:spPr bwMode="auto">
-                          <a:xfrm>
-                            <a:off x="49466" y="35583"/>
-                            <a:ext cx="10244" cy="5144"/>
-                          </a:xfrm>
-                          <a:prstGeom prst="rect">
-                            <a:avLst/>
-                          </a:prstGeom>
-                          <a:noFill/>
-                          <a:ln>
-                            <a:noFill/>
-                          </a:ln>
-                          <a:extLst>
-                            <a:ext uri="{909E8E84-426E-40dd-AFC4-6F175D3DCCD1}">
-                              <a14:hiddenFill xmlns:a14="http://schemas.microsoft.com/office/drawing/2010/main">
-                                <a:solidFill>
-                                  <a:srgbClr val="FFFFFF"/>
-                                </a:solidFill>
-                              </a14:hiddenFill>
-                            </a:ext>
-                            <a:ext uri="{91240B29-F687-4f45-9708-019B960494DF}">
-                              <a14:hiddenLine xmlns:a14="http://schemas.microsoft.com/office/drawing/2010/main" w="6350">
-                                <a:solidFill>
-                                  <a:srgbClr val="000000"/>
-                                </a:solidFill>
-                                <a:miter lim="800000"/>
-                                <a:headEnd/>
-                                <a:tailEnd/>
-                              </a14:hiddenLine>
-                            </a:ext>
-                          </a:extLst>
-                        </wps:spPr>
-                        <wps:txbx>
-                          <w:txbxContent>
-                            <w:p>
-                              <w:r>
-                                <w:t>Send user event</w:t>
-                              </w:r>
-                            </w:p>
-                          </w:txbxContent>
-                        </wps:txbx>
-                        <wps:bodyPr rot="0" vert="horz" wrap="square" lIns="91440" tIns="45720" rIns="91440" bIns="45720" anchor="ctr" anchorCtr="0" upright="1">
-                          <a:noAutofit/>
-                        </wps:bodyPr>
-                      </wps:wsp>
-                      <wps:wsp>
-                        <wps:cNvPr id="24" name="Straight Arrow Connector 27"/>
-                        <wps:cNvCnPr>
-                          <a:cxnSpLocks noChangeShapeType="1"/>
-                        </wps:cNvCnPr>
-                        <wps:spPr bwMode="auto">
-                          <a:xfrm flipH="1" flipV="1">
-                            <a:off x="15716" y="22906"/>
-                            <a:ext cx="95" cy="5764"/>
-                          </a:xfrm>
-                          <a:prstGeom prst="straightConnector1">
-                            <a:avLst/>
-                          </a:prstGeom>
-                          <a:noFill/>
-                          <a:ln w="9525">
-                            <a:solidFill>
-                              <a:schemeClr val="bg1">
-                                <a:lumMod val="100000"/>
-                                <a:lumOff val="0"/>
-                              </a:schemeClr>
-                            </a:solidFill>
-                            <a:round/>
-                            <a:headEnd/>
-                            <a:tailEnd type="arrow" w="med" len="med"/>
-                          </a:ln>
-                          <a:extLst>
-                            <a:ext uri="{909E8E84-426E-40dd-AFC4-6F175D3DCCD1}">
-                              <a14:hiddenFill xmlns:a14="http://schemas.microsoft.com/office/drawing/2010/main">
-                                <a:noFill/>
-                              </a14:hiddenFill>
-                            </a:ext>
-                          </a:extLst>
-                        </wps:spPr>
-                        <wps:bodyPr/>
-                      </wps:wsp>
-                    </wpg:wgp>
-                  </a:graphicData>
-                </a:graphic>
-              </wp:inline>
-            </w:drawing>
-          </mc:Choice>
-          <mc:Fallback>
-            <w:pict>
-              <v:group id="Canvas 4" o:spid="_x0000_s1026" style="width:473.25pt;height:507pt;mso-position-horizontal-relative:char;mso-position-vertical-relative:line" coordsize="60102,64389" o:gfxdata="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">
-                <v:rect id="AutoShape 3" o:spid="_x0000_s1027" style="position:absolute;width:60102;height:64389;visibility:visible;mso-wrap-style:square;v-text-anchor:top" o:gfxdata="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" filled="f" stroked="f">
-                  <o:lock v:ext="edit" aspectratio="t"/>
-                </v:rect>
-                <v:roundrect id="Rounded Rectangle 24" o:spid="_x0000_s1028" style="position:absolute;left:3238;top:2020;width:19390;height:60178;visibility:visible;mso-wrap-style:square;v-text-anchor:middle" arcsize="10923f" o:gfxdata="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" fillcolor="#4f81bd [3204]" strokecolor="#243f60 [1604]" strokeweight="2pt"/>
-                <v:group id="Group 12" o:spid="_x0000_s1029" style="position:absolute;left:3934;top:3428;width:17969;height:22196" coordorigin="3238,3429" coordsize="16573,8696" o:gfxdata="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">
-                  <v:roundrect id="Rounded Rectangle 5" o:spid="_x0000_s1030" style="position:absolute;left:3238;top:3429;width:16574;height:8271;visibility:visible;mso-wrap-style:square;v-text-anchor:middle" arcsize="10923f" o:gfxdata="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" fillcolor="#4f81bd [3204]" strokecolor="#243f60 [1604]" strokeweight="2pt"/>
-                  <v:shapetype id="_x0000_t202" coordsize="21600,21600" o:spt="202" path="m0,0l0,21600,21600,21600,21600,0xe">
-                    <v:stroke joinstyle="miter"/>
-                    <v:path gradientshapeok="t" o:connecttype="rect"/>
-                  </v:shapetype>
-                  <v:shape id="Text Box 8" o:spid="_x0000_s1031" type="#_x0000_t202" style="position:absolute;left:3238;top:3429;width:16574;height:8696;visibility:visible;mso-wrap-style:square;v-text-anchor:middle" o:gfxdata="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" filled="f" stroked="f" strokeweight=".5pt">
-                    <v:textbox>
-                      <w:txbxContent>
-                        <w:p>
-                          <w:pPr>
-                            <w:rPr>
-                              <w:b/>
-                              <w:bCs/>
-                            </w:rPr>
-                          </w:pPr>
-                          <w:r>
-                            <w:rPr>
-                              <w:b/>
-                              <w:bCs/>
-                            </w:rPr>
-                            <w:t xml:space="preserve">Web </w:t>
-                          </w:r>
-                          <w:r>
-                            <w:rPr>
-                              <w:b/>
-                              <w:bCs/>
-                            </w:rPr>
-                            <w:t xml:space="preserve">Server – </w:t>
-                          </w:r>
-                          <w:r>
-                            <w:rPr>
-                              <w:b/>
-                              <w:bCs/>
-                            </w:rPr>
-                            <w:t>Controller</w:t>
-                          </w:r>
-                        </w:p>
-                        <w:p>
-                          <w:pPr>
-                            <w:pStyle w:val="ListParagraph"/>
-                            <w:numPr>
-                              <w:ilvl w:val="0"/>
-                              <w:numId w:val="4"/>
-                            </w:numPr>
-                            <w:tabs>
-                              <w:tab w:val="clear" w:pos="720"/>
-                              <w:tab w:val="left" w:pos="567"/>
-                            </w:tabs>
-                            <w:ind w:left="567"/>
-                            <w:contextualSpacing/>
-                          </w:pPr>
-                          <w:r>
-                            <w:t>Processes request from “controller” (client)</w:t>
-                          </w:r>
-                        </w:p>
-                        <w:p>
-                          <w:pPr>
-                            <w:pStyle w:val="ListParagraph"/>
-                            <w:numPr>
-                              <w:ilvl w:val="0"/>
-                              <w:numId w:val="4"/>
-                            </w:numPr>
-                            <w:tabs>
-                              <w:tab w:val="clear" w:pos="720"/>
-                              <w:tab w:val="left" w:pos="567"/>
-                            </w:tabs>
-                            <w:ind w:left="567"/>
-                            <w:contextualSpacing/>
-                          </w:pPr>
-                          <w:r>
-                            <w:t>Sends request to application server for necessary data to modify view</w:t>
-                          </w:r>
-                        </w:p>
-                      </w:txbxContent>
-                    </v:textbox>
-                  </v:shape>
-                </v:group>
-                <v:group id="Group 11" o:spid="_x0000_s1032" style="position:absolute;left:40272;top:3427;width:18402;height:58771" coordorigin="39899,3428" coordsize="12487,26045" o:gfxdata="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">
-                  <v:roundrect id="Rounded Rectangle 6" o:spid="_x0000_s1033" style="position:absolute;left:39907;top:3428;width:12478;height:14015;visibility:visible;mso-wrap-style:square;v-text-anchor:middle" arcsize="10923f" o:gfxdata="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" fillcolor="#4f81bd [3204]" strokecolor="#243f60 [1604]" strokeweight="2pt"/>
-                  <v:roundrect id="Rounded Rectangle 7" o:spid="_x0000_s1034" style="position:absolute;left:39909;top:20272;width:12478;height:9118;flip:y;visibility:visible;mso-wrap-style:square;v-text-anchor:middle" arcsize="10923f" o:gfxdata="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" fillcolor="#4f81bd [3204]" strokecolor="#243f60 [1604]" strokeweight="2pt">
-                    <v:textbox>
-                      <w:txbxContent>
-                        <w:p>
-                          <w:pPr>
-                            <w:rPr>
-                              <w:rFonts w:eastAsia="Times New Roman"/>
-                            </w:rPr>
-                          </w:pPr>
-                        </w:p>
-                      </w:txbxContent>
-                    </v:textbox>
-                  </v:roundrect>
-                  <v:shape id="Text Box 9" o:spid="_x0000_s1035" type="#_x0000_t202" style="position:absolute;left:39899;top:3428;width:12478;height:14015;visibility:visible;mso-wrap-style:square;v-text-anchor:middle" o:gfxdata="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" filled="f" stroked="f" strokeweight=".5pt">
-                    <v:textbox>
-                      <w:txbxContent>
-                        <w:p>
-                          <w:pPr>
-                            <w:rPr>
-                              <w:b/>
-                              <w:bCs/>
-                            </w:rPr>
-                          </w:pPr>
-                          <w:r>
-                            <w:rPr>
-                              <w:b/>
-                              <w:bCs/>
-                            </w:rPr>
-                            <w:t>Client – Controller</w:t>
-                          </w:r>
-                        </w:p>
-                        <w:p>
-                          <w:pPr>
-                            <w:pStyle w:val="ListParagraph"/>
-                            <w:numPr>
-                              <w:ilvl w:val="0"/>
-                              <w:numId w:val="5"/>
-                            </w:numPr>
-                            <w:tabs>
-                              <w:tab w:val="clear" w:pos="720"/>
-                              <w:tab w:val="left" w:pos="567"/>
-                            </w:tabs>
-                            <w:ind w:left="567"/>
-                            <w:contextualSpacing/>
-                          </w:pPr>
-                          <w:r>
-                            <w:t>Used to enable interactivity with the user</w:t>
-                          </w:r>
-                        </w:p>
-                        <w:p>
-                          <w:pPr>
-                            <w:pStyle w:val="ListParagraph"/>
-                            <w:numPr>
-                              <w:ilvl w:val="0"/>
-                              <w:numId w:val="5"/>
-                            </w:numPr>
-                            <w:tabs>
-                              <w:tab w:val="clear" w:pos="720"/>
-                              <w:tab w:val="left" w:pos="567"/>
-                            </w:tabs>
-                            <w:ind w:left="567"/>
-                            <w:contextualSpacing/>
-                          </w:pPr>
-                          <w:r>
-                            <w:t>Interactions occur via displayed buttons in the view</w:t>
-                          </w:r>
-                        </w:p>
-                        <w:p>
-                          <w:pPr>
-                            <w:pStyle w:val="ListParagraph"/>
-                            <w:numPr>
-                              <w:ilvl w:val="0"/>
-                              <w:numId w:val="5"/>
-                            </w:numPr>
-                            <w:tabs>
-                              <w:tab w:val="clear" w:pos="720"/>
-                              <w:tab w:val="left" w:pos="567"/>
-                            </w:tabs>
-                            <w:contextualSpacing/>
-                          </w:pPr>
-                          <w:r>
-                            <w:t>Examples include:</w:t>
-                          </w:r>
-                        </w:p>
-                        <w:p>
-                          <w:pPr>
-                            <w:pStyle w:val="ListParagraph"/>
-                            <w:numPr>
-                              <w:ilvl w:val="1"/>
-                              <w:numId w:val="5"/>
-                            </w:numPr>
-                            <w:tabs>
-                              <w:tab w:val="clear" w:pos="720"/>
-                              <w:tab w:val="left" w:pos="851"/>
-                            </w:tabs>
-                            <w:ind w:left="851" w:hanging="284"/>
-                            <w:contextualSpacing/>
-                          </w:pPr>
-                          <w:r>
-                            <w:t>Buttons to view seating statistics in different scenarios</w:t>
-                          </w:r>
-                        </w:p>
-                        <w:p>
-                          <w:pPr>
-                            <w:pStyle w:val="ListParagraph"/>
-                            <w:numPr>
-                              <w:ilvl w:val="1"/>
-                              <w:numId w:val="5"/>
-                            </w:numPr>
-                            <w:tabs>
-                              <w:tab w:val="clear" w:pos="720"/>
-                              <w:tab w:val="left" w:pos="851"/>
-                            </w:tabs>
-                            <w:ind w:left="851"/>
-                            <w:contextualSpacing/>
-                          </w:pPr>
-                          <w:r>
-                            <w:t xml:space="preserve">Access to different </w:t>
-                          </w:r>
-                          <w:proofErr w:type="spellStart"/>
-                          <w:r>
-                            <w:t>infographics</w:t>
-                          </w:r>
-                          <w:proofErr w:type="spellEnd"/>
-                          <w:r>
-                            <w:t xml:space="preserve"> representing seating statistics</w:t>
-                          </w:r>
-                        </w:p>
-                      </w:txbxContent>
-                    </v:textbox>
-                  </v:shape>
-                  <v:shape id="Text Box 10" o:spid="_x0000_s1036" type="#_x0000_t202" style="position:absolute;left:39899;top:20356;width:12478;height:9118;visibility:visible;mso-wrap-style:square;v-text-anchor:middle" o:gfxdata="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" filled="f" stroked="f" strokeweight=".5pt">
-                    <v:textbox>
-                      <w:txbxContent>
-                        <w:p>
-                          <w:pPr>
-                            <w:rPr>
-                              <w:b/>
-                              <w:bCs/>
-                            </w:rPr>
-                          </w:pPr>
-                          <w:r>
-                            <w:rPr>
-                              <w:b/>
-                              <w:bCs/>
-                            </w:rPr>
-                            <w:t>Client – View</w:t>
-                          </w:r>
-                        </w:p>
-                        <w:p>
-                          <w:pPr>
-                            <w:pStyle w:val="ListParagraph"/>
-                            <w:numPr>
-                              <w:ilvl w:val="0"/>
-                              <w:numId w:val="6"/>
-                            </w:numPr>
-                            <w:tabs>
-                              <w:tab w:val="clear" w:pos="720"/>
-                              <w:tab w:val="left" w:pos="567"/>
-                            </w:tabs>
-                            <w:ind w:left="567"/>
-                            <w:contextualSpacing/>
-                          </w:pPr>
-                          <w:r>
-                            <w:t xml:space="preserve">Displays </w:t>
-                          </w:r>
-                          <w:proofErr w:type="spellStart"/>
-                          <w:r>
-                            <w:t>infographics</w:t>
-                          </w:r>
-                          <w:proofErr w:type="spellEnd"/>
-                          <w:r>
-                            <w:t xml:space="preserve"> in a web browser</w:t>
-                          </w:r>
-                        </w:p>
-                        <w:p>
-                          <w:pPr>
-                            <w:pStyle w:val="ListParagraph"/>
-                            <w:numPr>
-                              <w:ilvl w:val="0"/>
-                              <w:numId w:val="6"/>
-                            </w:numPr>
-                            <w:tabs>
-                              <w:tab w:val="clear" w:pos="720"/>
-                              <w:tab w:val="left" w:pos="567"/>
-                            </w:tabs>
-                            <w:ind w:left="567"/>
-                            <w:contextualSpacing/>
-                          </w:pPr>
-                          <w:proofErr w:type="spellStart"/>
-                          <w:r>
-                            <w:t>Infographic</w:t>
-                          </w:r>
-                          <w:proofErr w:type="spellEnd"/>
-                          <w:r>
-                            <w:t xml:space="preserve"> is dynamic, and includes graphical representations of the controller</w:t>
-                          </w:r>
-                        </w:p>
-                      </w:txbxContent>
-                    </v:textbox>
-                  </v:shape>
-                </v:group>
-                <v:group id="Group 21" o:spid="_x0000_s1037" style="position:absolute;left:23032;top:12619;width:17252;height:40238" coordorigin="22764,-2229" coordsize="13906,40329" o:gfxdata="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">
-                  <v:shapetype id="_x0000_t32" coordsize="21600,21600" o:spt="32" o:oned="t" path="m0,0l21600,21600e" filled="f">
-                    <v:path arrowok="t" fillok="f" o:connecttype="none"/>
-                    <o:lock v:ext="edit" shapetype="t"/>
-                  </v:shapetype>
-                  <v:shape id="Straight Arrow Connector 17" o:spid="_x0000_s1038" type="#_x0000_t32" style="position:absolute;left:22764;top:-2229;width:13907;height:38900;visibility:visible;mso-wrap-style:square" o:connectortype="straight" o:gfxdata="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" strokecolor="#4579b8 [3044]">
-                    <v:stroke endarrow="open"/>
-                  </v:shape>
-                  <v:shape id="Text Box 19" o:spid="_x0000_s1039" type="#_x0000_t202" style="position:absolute;left:25004;top:33633;width:11187;height:4467;visibility:visible;mso-wrap-style:square;v-text-anchor:bottom" o:gfxdata="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" filled="f" stroked="f" strokeweight=".5pt">
-                    <v:textbox>
-                      <w:txbxContent>
-                        <w:p>
-                          <w:pPr>
-                            <w:jc w:val="both"/>
-                          </w:pPr>
-                          <w:r>
-                            <w:t>Send request to update view</w:t>
-                          </w:r>
-                        </w:p>
-                      </w:txbxContent>
-                    </v:textbox>
-                  </v:shape>
-                </v:group>
-                <v:group id="Group 22" o:spid="_x0000_s1040" style="position:absolute;left:23024;top:8332;width:17736;height:4477" coordorigin="25216,24856" coordsize="15485,2140" o:gfxdata="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">
-                  <v:shape id="Straight Arrow Connector 18" o:spid="_x0000_s1041" type="#_x0000_t32" style="position:absolute;left:25216;top:26997;width:14543;height:0;flip:x;visibility:visible;mso-wrap-style:square" o:connectortype="straight" o:gfxdata="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" strokecolor="#4579b8 [3044]">
-                    <v:stroke endarrow="open"/>
-                  </v:shape>
-                  <v:shape id="Text Box 19" o:spid="_x0000_s1042" type="#_x0000_t202" style="position:absolute;left:26128;top:24856;width:14573;height:2050;visibility:visible;mso-wrap-style:square;v-text-anchor:top" o:gfxdata="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" filled="f" stroked="f" strokeweight=".5pt">
-                    <v:textbox>
-                      <w:txbxContent>
-                        <w:p>
-                          <w:pPr>
-                            <w:pStyle w:val="NoSpacing"/>
-                            <w:jc w:val="right"/>
-                          </w:pPr>
-                          <w:r>
-                            <w:t>Send request for modification</w:t>
-                          </w:r>
-                        </w:p>
-                      </w:txbxContent>
-                    </v:textbox>
-                  </v:shape>
-                </v:group>
-                <v:shape id="Text Box 25" o:spid="_x0000_s1043" type="#_x0000_t202" style="position:absolute;left:3238;top:28670;width:17812;height:33528;visibility:visible;mso-wrap-style:square;v-text-anchor:top" o:gfxdata="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" filled="f" stroked="f" strokeweight=".5pt">
-                  <v:textbox>
-                    <w:txbxContent>
-                      <w:p>
-                        <w:pPr>
-                          <w:rPr>
-                            <w:b/>
-                            <w:bCs/>
-                          </w:rPr>
-                        </w:pPr>
-                        <w:r>
-                          <w:rPr>
-                            <w:b/>
-                            <w:bCs/>
-                          </w:rPr>
-                          <w:t>Application Server - Model</w:t>
-                        </w:r>
-                      </w:p>
-                      <w:p>
-                        <w:pPr>
-                          <w:pStyle w:val="ListParagraph"/>
-                          <w:numPr>
-                            <w:ilvl w:val="0"/>
-                            <w:numId w:val="4"/>
-                          </w:numPr>
-                          <w:tabs>
-                            <w:tab w:val="clear" w:pos="720"/>
-                            <w:tab w:val="left" w:pos="567"/>
-                          </w:tabs>
-                          <w:ind w:left="567"/>
-                          <w:contextualSpacing/>
-                        </w:pPr>
-                        <w:r>
-                          <w:t>Sends requests to different external servers to obtain necessary data for modifying view</w:t>
-                        </w:r>
-                      </w:p>
-                      <w:p>
-                        <w:pPr>
-                          <w:pStyle w:val="ListParagraph"/>
-                          <w:numPr>
-                            <w:ilvl w:val="1"/>
-                            <w:numId w:val="4"/>
-                          </w:numPr>
-                          <w:tabs>
-                            <w:tab w:val="clear" w:pos="720"/>
-                            <w:tab w:val="left" w:pos="993"/>
-                          </w:tabs>
-                          <w:ind w:left="993"/>
-                          <w:contextualSpacing/>
-                        </w:pPr>
-                        <w:r>
-                          <w:t>Application will be developed for this instance</w:t>
-                        </w:r>
-                      </w:p>
-                      <w:p>
-                        <w:pPr>
-                          <w:pStyle w:val="ListParagraph"/>
-                          <w:numPr>
-                            <w:ilvl w:val="0"/>
-                            <w:numId w:val="4"/>
-                          </w:numPr>
-                          <w:tabs>
-                            <w:tab w:val="clear" w:pos="720"/>
-                            <w:tab w:val="left" w:pos="567"/>
-                          </w:tabs>
-                          <w:ind w:left="567"/>
-                          <w:contextualSpacing/>
-                        </w:pPr>
-                        <w:r>
-                          <w:t>Examples include:</w:t>
-                        </w:r>
-                      </w:p>
-                      <w:p>
-                        <w:pPr>
-                          <w:pStyle w:val="ListParagraph"/>
-                          <w:numPr>
-                            <w:ilvl w:val="1"/>
-                            <w:numId w:val="4"/>
-                          </w:numPr>
-                          <w:tabs>
-                            <w:tab w:val="clear" w:pos="720"/>
-                            <w:tab w:val="left" w:pos="851"/>
-                          </w:tabs>
-                          <w:ind w:left="851" w:hanging="218"/>
-                          <w:contextualSpacing/>
-                        </w:pPr>
-                        <w:r>
-                          <w:t>Retrieving statistical data regarding seating</w:t>
-                        </w:r>
-                      </w:p>
-                      <w:p>
-                        <w:pPr>
-                          <w:pStyle w:val="ListParagraph"/>
-                          <w:numPr>
-                            <w:ilvl w:val="1"/>
-                            <w:numId w:val="4"/>
-                          </w:numPr>
-                          <w:tabs>
-                            <w:tab w:val="clear" w:pos="720"/>
-                            <w:tab w:val="left" w:pos="851"/>
-                          </w:tabs>
-                          <w:ind w:left="851" w:hanging="218"/>
-                          <w:contextualSpacing/>
-                        </w:pPr>
-                        <w:r>
-                          <w:t>Retrieving major concerns and policies of a party</w:t>
-                        </w:r>
-                      </w:p>
-                    </w:txbxContent>
-                  </v:textbox>
-                </v:shape>
-                <v:shape id="Straight Arrow Connector 26" o:spid="_x0000_s1044" type="#_x0000_t32" style="position:absolute;left:9334;top:22906;width:95;height:5764;visibility:visible;mso-wrap-style:square" o:connectortype="straight" o:gfxdata="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" strokecolor="white [3212]">
-                  <v:stroke endarrow="open"/>
-                </v:shape>
-                <v:shape id="Text Box 28" o:spid="_x0000_s1045" type="#_x0000_t202" style="position:absolute;left:15621;top:24971;width:7620;height:3048;visibility:visible;mso-wrap-style:square;v-text-anchor:top" o:gfxdata="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" filled="f" stroked="f" strokeweight=".5pt">
-                  <v:textbox>
-                    <w:txbxContent>
-                      <w:p>
-                        <w:r>
-                          <w:t>Send data</w:t>
-                        </w:r>
-                      </w:p>
-                    </w:txbxContent>
-                  </v:textbox>
-                </v:shape>
-                <v:shape id="Text Box 28" o:spid="_x0000_s1046" type="#_x0000_t202" style="position:absolute;top:24864;width:9715;height:3048;visibility:visible;mso-wrap-style:square;v-text-anchor:top" o:gfxdata="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" filled="f" stroked="f" strokeweight=".5pt">
-                  <v:textbox>
-                    <w:txbxContent>
-                      <w:p>
-                        <w:pPr>
-                          <w:pStyle w:val="NoSpacing"/>
-                        </w:pPr>
-                        <w:r>
-                          <w:t>Send request</w:t>
-                        </w:r>
-                      </w:p>
-                    </w:txbxContent>
-                  </v:textbox>
-                </v:shape>
-                <v:shape id="Straight Arrow Connector 30" o:spid="_x0000_s1047" type="#_x0000_t32" style="position:absolute;left:49480;top:35052;width:0;height:6381;flip:y;visibility:visible;mso-wrap-style:square" o:connectortype="straight" o:gfxdata="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" strokecolor="#4579b8 [3044]">
-                  <v:stroke endarrow="open"/>
-                </v:shape>
-                <v:shape id="Text Box 31" o:spid="_x0000_s1048" type="#_x0000_t202" style="position:absolute;left:49466;top:35583;width:10244;height:5144;visibility:visible;mso-wrap-style:square;v-text-anchor:middle" o:gfxdata="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" filled="f" stroked="f" strokeweight=".5pt">
-                  <v:textbox>
-                    <w:txbxContent>
-                      <w:p>
-                        <w:r>
-                          <w:t>Send user event</w:t>
-                        </w:r>
-                      </w:p>
-                    </w:txbxContent>
-                  </v:textbox>
-                </v:shape>
-                <v:shape id="Straight Arrow Connector 27" o:spid="_x0000_s1049" type="#_x0000_t32" style="position:absolute;left:15716;top:22906;width:95;height:5764;flip:x y;visibility:visible;mso-wrap-style:square" o:connectortype="straight" o:gfxdata="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" strokecolor="white [3212]">
-                  <v:stroke endarrow="open"/>
-                </v:shape>
-                <w10:anchorlock/>
-              </v:group>
-            </w:pict>
-          </mc:Fallback>
-        </mc:AlternateContent>
-      </w:r>
-    </w:p>
-    <w:p>
-      <w:r>
-        <w:rPr>
-          <w:rFonts w:cs="Arial"/>
-          <w:sz w:val="23"/>
-          <w:szCs w:val="23"/>
-        </w:rPr>
-        <w:lastRenderedPageBreak/>
-        <w:t xml:space="preserve">The design </w:t>
-      </w:r>
-      <w:r>
-        <w:rPr>
-          <w:rFonts w:cs="Arial"/>
-          <w:sz w:val="23"/>
-          <w:szCs w:val="23"/>
-        </w:rPr>
-        <w:t>is</w:t>
-      </w:r>
-      <w:r>
-        <w:rPr>
-          <w:rFonts w:cs="Arial"/>
-          <w:sz w:val="23"/>
-          <w:szCs w:val="23"/>
-        </w:rPr>
-        <w:t xml:space="preserve"> based </w:t>
-      </w:r>
-      <w:r>
-        <w:rPr>
-          <w:rFonts w:cs="Arial"/>
-          <w:sz w:val="23"/>
-          <w:szCs w:val="23"/>
-        </w:rPr>
-        <w:t xml:space="preserve">on the original design from design report 1, based </w:t>
-      </w:r>
-      <w:r>
-        <w:rPr>
-          <w:rFonts w:cs="Arial"/>
-          <w:sz w:val="23"/>
-          <w:szCs w:val="23"/>
-        </w:rPr>
-        <w:t>around the client-server Web architecture. This was deemed the most convenient for our purpose, since there will be a variety of back-end needs required to produce the desired result, especially considering its dynamic nature.</w:t>
-      </w:r>
-    </w:p>
-    <w:p>
-      <w:pPr>
-        <w:rPr>
-          <w:rFonts w:cs="Arial"/>
-          <w:sz w:val="23"/>
-          <w:szCs w:val="23"/>
-        </w:rPr>
-      </w:pPr>
-      <w:r>
-        <w:rPr>
-          <w:rFonts w:cs="Arial"/>
-          <w:sz w:val="23"/>
-          <w:szCs w:val="23"/>
-        </w:rPr>
-        <w:t xml:space="preserve">Model-View-Controller proxy (MVC) pattern has been used to help </w:t>
-      </w:r>
-      <w:proofErr w:type="spellStart"/>
-      <w:r>
-        <w:rPr>
-          <w:rFonts w:cs="Arial"/>
-          <w:sz w:val="23"/>
-          <w:szCs w:val="23"/>
-        </w:rPr>
-        <w:t>organise</w:t>
-      </w:r>
-      <w:proofErr w:type="spellEnd"/>
-      <w:r>
-        <w:rPr>
-          <w:rFonts w:cs="Arial"/>
-          <w:sz w:val="23"/>
-          <w:szCs w:val="23"/>
-        </w:rPr>
-        <w:t xml:space="preserve"> the various components of the system, such that each component can be dedicated to a simple task in itself. The MVC pattern serves to be very useful for web-based applications.</w:t>
-      </w:r>
-    </w:p>
-    <w:p>
-      <w:pPr>
-        <w:rPr>
-          <w:rFonts w:cs="Arial"/>
-          <w:sz w:val="23"/>
-          <w:szCs w:val="23"/>
-        </w:rPr>
-      </w:pPr>
-      <w:r>
-        <w:rPr>
-          <w:rFonts w:cs="Arial"/>
-          <w:sz w:val="23"/>
-          <w:szCs w:val="23"/>
-        </w:rPr>
-        <w:t>We sent a request to external source from official Australian elections website to return the number of seats each party holds for all time frames and Houses, in this stage the controller will send a request to the model to update the view.</w:t>
-      </w:r>
-    </w:p>
-    <w:p>
-      <w:pPr>
-        <w:rPr>
-          <w:rFonts w:cs="Arial"/>
-          <w:sz w:val="23"/>
-          <w:szCs w:val="23"/>
-        </w:rPr>
-      </w:pPr>
-      <w:r>
-        <w:rPr>
-          <w:rFonts w:cs="Arial"/>
-          <w:sz w:val="23"/>
-          <w:szCs w:val="23"/>
-        </w:rPr>
-        <w:t xml:space="preserve">The front-end system for the client is essentially for viewing purposes only, with elements of the controller integrated within to help with the function of the web system. We are aiming to display all information on a minimal number of pages (at most one, currently). We aim to do so in a feasible, aesthetically pleasing manner. All of this will be downloaded from the server to the client, whereby </w:t>
-      </w:r>
-      <w:proofErr w:type="gramStart"/>
-      <w:r>
-        <w:rPr>
-          <w:rFonts w:cs="Arial"/>
-          <w:sz w:val="23"/>
-          <w:szCs w:val="23"/>
-        </w:rPr>
-        <w:t>it will be opened by the client to display the required information</w:t>
-      </w:r>
-      <w:proofErr w:type="gramEnd"/>
-      <w:r>
-        <w:rPr>
-          <w:rFonts w:cs="Arial"/>
-          <w:sz w:val="23"/>
-          <w:szCs w:val="23"/>
-        </w:rPr>
-        <w:t xml:space="preserve">. </w:t>
-      </w:r>
-    </w:p>
-    <w:p>
-      <w:pPr>
-        <w:rPr>
-          <w:rFonts w:cs="Arial"/>
-          <w:sz w:val="23"/>
-          <w:szCs w:val="23"/>
-        </w:rPr>
-      </w:pPr>
-      <w:r>
-        <w:rPr>
-          <w:rFonts w:cs="Arial"/>
-          <w:sz w:val="23"/>
-          <w:szCs w:val="23"/>
-        </w:rPr>
-        <w:t>The view is finally updated, and the web app shows the data fetched from another website. Although we tried implementing most of the MVC model as discussed, some features could not be incorporated due to time constraints.</w:t>
-      </w:r>
-    </w:p>
+    <w:p/>
     <w:p>
       <w:r>
         <w:rPr>
@@ -2126,16 +231,7 @@
           <w:sz w:val="23"/>
           <w:szCs w:val="23"/>
         </w:rPr>
-        <w:t xml:space="preserve"> other components. In particular, the web server will have to retrieve data from other servers, as well as receive requests and send replies back to the client. Hence, it acts as a ‘model’, in our </w:t>
-      </w:r>
-      <w:r>
-        <w:rPr>
-          <w:rFonts w:cs="Arial"/>
-          <w:sz w:val="23"/>
-          <w:szCs w:val="23"/>
-        </w:rPr>
-        <w:lastRenderedPageBreak/>
-        <w:t>MVC framework</w:t>
+        <w:t xml:space="preserve"> other components. In particular, the web server will have to retrieve data from other servers, as well as receive requests and send replies back to the client. Hence, it acts as a ‘model’, in our MVC framework</w:t>
       </w:r>
       <w:r>
         <w:rPr>
@@ -2475,23 +571,829 @@
       <w:pPr>
         <w:rPr>
           <w:rFonts w:asciiTheme="minorHAnsi" w:hAnsiTheme="minorHAnsi"/>
-        </w:rPr>
-      </w:pPr>
-      <w:r>
-        <w:rPr>
-          <w:rFonts w:asciiTheme="minorHAnsi" w:hAnsiTheme="minorHAnsi"/>
-          <w:lang w:val="en-AU"/>
-        </w:rPr>
-        <w:t xml:space="preserve">We then carried out testing using other teams’ modules. We used the same parameter and input file and generated the output file. This helped us compare our </w:t>
-      </w:r>
+          <w:lang w:val="en-AU"/>
+        </w:rPr>
+      </w:pPr>
+      <w:r>
+        <w:rPr>
+          <w:rFonts w:asciiTheme="minorHAnsi" w:hAnsiTheme="minorHAnsi"/>
+          <w:lang w:val="en-AU"/>
+        </w:rPr>
+        <w:t xml:space="preserve">We then carried out testing using other teams’ modules. We used the same parameter and input file and generated the output file. This helped us compare our results with theirs. To sum it up, we tested our module by varying every parameter one by one, while keeping the others constant. </w:t>
+      </w:r>
+    </w:p>
+    <w:p>
+      <w:pPr>
+        <w:rPr>
+          <w:rFonts w:asciiTheme="minorHAnsi" w:hAnsiTheme="minorHAnsi"/>
+          <w:lang w:val="en-AU"/>
+        </w:rPr>
+      </w:pPr>
+    </w:p>
+    <w:p>
+      <w:pPr>
+        <w:rPr>
+          <w:rFonts w:asciiTheme="minorHAnsi" w:hAnsiTheme="minorHAnsi"/>
+          <w:lang w:val="en-AU"/>
+        </w:rPr>
+      </w:pPr>
+    </w:p>
+    <w:p>
+      <w:pPr>
+        <w:rPr>
+          <w:rFonts w:asciiTheme="minorHAnsi" w:hAnsiTheme="minorHAnsi"/>
+          <w:lang w:val="en-AU"/>
+        </w:rPr>
+      </w:pPr>
+    </w:p>
+    <w:p>
+      <w:pPr>
+        <w:rPr>
+          <w:rFonts w:asciiTheme="minorHAnsi" w:hAnsiTheme="minorHAnsi"/>
+          <w:lang w:val="en-AU"/>
+        </w:rPr>
+      </w:pPr>
+    </w:p>
+    <w:p>
+      <w:pPr>
+        <w:rPr>
+          <w:rFonts w:asciiTheme="minorHAnsi" w:hAnsiTheme="minorHAnsi"/>
+          <w:lang w:val="en-AU"/>
+        </w:rPr>
+      </w:pPr>
+    </w:p>
+    <w:p>
+      <w:pPr>
+        <w:rPr>
+          <w:rFonts w:asciiTheme="minorHAnsi" w:hAnsiTheme="minorHAnsi"/>
+          <w:lang w:val="en-AU"/>
+        </w:rPr>
+      </w:pPr>
       <w:r>
         <w:rPr>
           <w:rFonts w:asciiTheme="minorHAnsi" w:hAnsiTheme="minorHAnsi"/>
           <w:lang w:val="en-AU"/>
         </w:rPr>
         <w:lastRenderedPageBreak/>
-        <w:t xml:space="preserve">results with theirs. To sum it up, we tested our module by varying every parameter one by one, while keeping the others constant. </w:t>
-      </w:r>
+        <w:t xml:space="preserve">Following are the testing files included with this </w:t>
+      </w:r>
+      <w:proofErr w:type="gramStart"/>
+      <w:r>
+        <w:rPr>
+          <w:rFonts w:asciiTheme="minorHAnsi" w:hAnsiTheme="minorHAnsi"/>
+          <w:lang w:val="en-AU"/>
+        </w:rPr>
+        <w:t>document :</w:t>
+      </w:r>
+      <w:proofErr w:type="gramEnd"/>
+    </w:p>
+    <w:p>
+      <w:pPr>
+        <w:rPr>
+          <w:rFonts w:asciiTheme="minorHAnsi" w:hAnsiTheme="minorHAnsi"/>
+          <w:i/>
+          <w:lang w:val="en-AU"/>
+        </w:rPr>
+      </w:pPr>
+      <w:r>
+        <w:rPr>
+          <w:rFonts w:asciiTheme="minorHAnsi" w:hAnsiTheme="minorHAnsi"/>
+          <w:i/>
+          <w:lang w:val="en-AU"/>
+        </w:rPr>
+        <w:t>Input file with 10 trade entries</w:t>
+      </w:r>
+    </w:p>
+    <w:p>
+      <w:pPr>
+        <w:rPr>
+          <w:rFonts w:asciiTheme="minorHAnsi" w:hAnsiTheme="minorHAnsi"/>
+          <w:lang w:val="en-AU"/>
+        </w:rPr>
+      </w:pPr>
+      <w:r>
+        <w:rPr>
+          <w:rFonts w:asciiTheme="minorHAnsi" w:hAnsiTheme="minorHAnsi"/>
+          <w:lang w:val="en-AU"/>
+        </w:rPr>
+        <w:t>trades10input.csv</w:t>
+      </w:r>
+    </w:p>
+    <w:p>
+      <w:pPr>
+        <w:rPr>
+          <w:rFonts w:asciiTheme="minorHAnsi" w:hAnsiTheme="minorHAnsi"/>
+          <w:lang w:val="en-AU"/>
+        </w:rPr>
+      </w:pPr>
+    </w:p>
+    <w:tbl>
+      <w:tblPr>
+        <w:tblStyle w:val="TableGrid"/>
+        <w:tblW w:w="9486" w:type="dxa"/>
+        <w:tblLook w:val="04A0" w:firstRow="1" w:lastRow="0" w:firstColumn="1" w:lastColumn="0" w:noHBand="0" w:noVBand="1"/>
+      </w:tblPr>
+      <w:tblGrid>
+        <w:gridCol w:w="1343"/>
+        <w:gridCol w:w="3130"/>
+        <w:gridCol w:w="2419"/>
+        <w:gridCol w:w="2594"/>
+      </w:tblGrid>
+      <w:tr>
+        <w:trPr>
+          <w:trHeight w:val="958"/>
+        </w:trPr>
+        <w:tc>
+          <w:tcPr>
+            <w:tcW w:w="959" w:type="dxa"/>
+          </w:tcPr>
+          <w:p>
+            <w:pPr>
+              <w:rPr>
+                <w:rFonts w:asciiTheme="minorHAnsi" w:hAnsiTheme="minorHAnsi"/>
+                <w:lang w:val="en-AU"/>
+              </w:rPr>
+            </w:pPr>
+            <w:r>
+              <w:rPr>
+                <w:rFonts w:asciiTheme="minorHAnsi" w:hAnsiTheme="minorHAnsi"/>
+                <w:lang w:val="en-AU"/>
+              </w:rPr>
+              <w:t>Parameters</w:t>
+            </w:r>
+          </w:p>
+        </w:tc>
+        <w:tc>
+          <w:tcPr>
+            <w:tcW w:w="3162" w:type="dxa"/>
+          </w:tcPr>
+          <w:p>
+            <w:pPr>
+              <w:rPr>
+                <w:rFonts w:asciiTheme="minorHAnsi" w:hAnsiTheme="minorHAnsi"/>
+                <w:lang w:val="en-AU"/>
+              </w:rPr>
+            </w:pPr>
+            <w:r>
+              <w:rPr>
+                <w:rFonts w:asciiTheme="minorHAnsi" w:hAnsiTheme="minorHAnsi"/>
+                <w:lang w:val="en-AU"/>
+              </w:rPr>
+              <w:t>Manual Testing process files</w:t>
+            </w:r>
+          </w:p>
+        </w:tc>
+        <w:tc>
+          <w:tcPr>
+            <w:tcW w:w="2589" w:type="dxa"/>
+          </w:tcPr>
+          <w:p>
+            <w:pPr>
+              <w:rPr>
+                <w:rFonts w:asciiTheme="minorHAnsi" w:hAnsiTheme="minorHAnsi"/>
+                <w:lang w:val="en-AU"/>
+              </w:rPr>
+            </w:pPr>
+            <w:r>
+              <w:rPr>
+                <w:rFonts w:asciiTheme="minorHAnsi" w:hAnsiTheme="minorHAnsi"/>
+                <w:lang w:val="en-AU"/>
+              </w:rPr>
+              <w:t xml:space="preserve">Output </w:t>
+            </w:r>
+            <w:proofErr w:type="gramStart"/>
+            <w:r>
+              <w:rPr>
+                <w:rFonts w:asciiTheme="minorHAnsi" w:hAnsiTheme="minorHAnsi"/>
+                <w:lang w:val="en-AU"/>
+              </w:rPr>
+              <w:t>Files(</w:t>
+            </w:r>
+            <w:proofErr w:type="gramEnd"/>
+            <w:r>
+              <w:rPr>
+                <w:rFonts w:asciiTheme="minorHAnsi" w:hAnsiTheme="minorHAnsi"/>
+                <w:lang w:val="en-AU"/>
+              </w:rPr>
+              <w:t>Manual Testing)</w:t>
+            </w:r>
+          </w:p>
+        </w:tc>
+        <w:tc>
+          <w:tcPr>
+            <w:tcW w:w="2776" w:type="dxa"/>
+          </w:tcPr>
+          <w:p>
+            <w:pPr>
+              <w:rPr>
+                <w:rFonts w:asciiTheme="minorHAnsi" w:hAnsiTheme="minorHAnsi"/>
+                <w:lang w:val="en-AU"/>
+              </w:rPr>
+            </w:pPr>
+            <w:r>
+              <w:rPr>
+                <w:rFonts w:asciiTheme="minorHAnsi" w:hAnsiTheme="minorHAnsi"/>
+                <w:lang w:val="en-AU"/>
+              </w:rPr>
+              <w:t>Output Files (Module Generated)</w:t>
+            </w:r>
+          </w:p>
+          <w:p>
+            <w:pPr>
+              <w:rPr>
+                <w:rFonts w:asciiTheme="minorHAnsi" w:hAnsiTheme="minorHAnsi"/>
+                <w:lang w:val="en-AU"/>
+              </w:rPr>
+            </w:pPr>
+          </w:p>
+        </w:tc>
+      </w:tr>
+      <w:tr>
+        <w:trPr>
+          <w:trHeight w:val="646"/>
+        </w:trPr>
+        <w:tc>
+          <w:tcPr>
+            <w:tcW w:w="959" w:type="dxa"/>
+          </w:tcPr>
+          <w:p>
+            <w:pPr>
+              <w:rPr>
+                <w:rFonts w:asciiTheme="minorHAnsi" w:hAnsiTheme="minorHAnsi"/>
+                <w:lang w:val="en-AU"/>
+              </w:rPr>
+            </w:pPr>
+            <w:proofErr w:type="gramStart"/>
+            <w:r>
+              <w:rPr>
+                <w:rFonts w:asciiTheme="minorHAnsi" w:hAnsiTheme="minorHAnsi"/>
+                <w:lang w:val="en-AU"/>
+              </w:rPr>
+              <w:t>n</w:t>
+            </w:r>
+            <w:proofErr w:type="gramEnd"/>
+            <w:r>
+              <w:rPr>
+                <w:rFonts w:asciiTheme="minorHAnsi" w:hAnsiTheme="minorHAnsi"/>
+                <w:lang w:val="en-AU"/>
+              </w:rPr>
+              <w:t xml:space="preserve"> = 3</w:t>
+            </w:r>
+          </w:p>
+          <w:p>
+            <w:pPr>
+              <w:rPr>
+                <w:rFonts w:asciiTheme="minorHAnsi" w:hAnsiTheme="minorHAnsi"/>
+                <w:lang w:val="en-AU"/>
+              </w:rPr>
+            </w:pPr>
+            <w:proofErr w:type="spellStart"/>
+            <w:proofErr w:type="gramStart"/>
+            <w:r>
+              <w:rPr>
+                <w:rFonts w:asciiTheme="minorHAnsi" w:hAnsiTheme="minorHAnsi"/>
+                <w:lang w:val="en-AU"/>
+              </w:rPr>
+              <w:t>th</w:t>
+            </w:r>
+            <w:proofErr w:type="spellEnd"/>
+            <w:proofErr w:type="gramEnd"/>
+            <w:r>
+              <w:rPr>
+                <w:rFonts w:asciiTheme="minorHAnsi" w:hAnsiTheme="minorHAnsi"/>
+                <w:lang w:val="en-AU"/>
+              </w:rPr>
+              <w:t xml:space="preserve"> = 0.0005</w:t>
+            </w:r>
+          </w:p>
+        </w:tc>
+        <w:tc>
+          <w:tcPr>
+            <w:tcW w:w="3162" w:type="dxa"/>
+          </w:tcPr>
+          <w:p>
+            <w:pPr>
+              <w:rPr>
+                <w:rFonts w:asciiTheme="minorHAnsi" w:hAnsiTheme="minorHAnsi"/>
+                <w:lang w:val="en-AU"/>
+              </w:rPr>
+            </w:pPr>
+            <w:r>
+              <w:rPr>
+                <w:rFonts w:asciiTheme="minorHAnsi" w:hAnsiTheme="minorHAnsi"/>
+                <w:lang w:val="en-AU"/>
+              </w:rPr>
+              <w:t>trades10testingprocess.csv</w:t>
+            </w:r>
+          </w:p>
+          <w:p>
+            <w:pPr>
+              <w:rPr>
+                <w:rFonts w:asciiTheme="minorHAnsi" w:hAnsiTheme="minorHAnsi"/>
+                <w:lang w:val="en-AU"/>
+              </w:rPr>
+            </w:pPr>
+          </w:p>
+        </w:tc>
+        <w:tc>
+          <w:tcPr>
+            <w:tcW w:w="2589" w:type="dxa"/>
+          </w:tcPr>
+          <w:p>
+            <w:pPr>
+              <w:rPr>
+                <w:rFonts w:asciiTheme="minorHAnsi" w:hAnsiTheme="minorHAnsi"/>
+                <w:lang w:val="en-AU"/>
+              </w:rPr>
+            </w:pPr>
+            <w:r>
+              <w:rPr>
+                <w:rFonts w:asciiTheme="minorHAnsi" w:hAnsiTheme="minorHAnsi"/>
+                <w:lang w:val="en-AU"/>
+              </w:rPr>
+              <w:t>trades10output.csv</w:t>
+            </w:r>
+          </w:p>
+          <w:p>
+            <w:pPr>
+              <w:rPr>
+                <w:rFonts w:asciiTheme="minorHAnsi" w:hAnsiTheme="minorHAnsi"/>
+                <w:lang w:val="en-AU"/>
+              </w:rPr>
+            </w:pPr>
+          </w:p>
+        </w:tc>
+        <w:tc>
+          <w:tcPr>
+            <w:tcW w:w="2776" w:type="dxa"/>
+          </w:tcPr>
+          <w:p>
+            <w:pPr>
+              <w:rPr>
+                <w:rFonts w:asciiTheme="minorHAnsi" w:hAnsiTheme="minorHAnsi"/>
+                <w:lang w:val="en-AU"/>
+              </w:rPr>
+            </w:pPr>
+            <w:r>
+              <w:rPr>
+                <w:rFonts w:asciiTheme="minorHAnsi" w:hAnsiTheme="minorHAnsi"/>
+                <w:lang w:val="en-AU"/>
+              </w:rPr>
+              <w:t>trades10AutoOut.csv</w:t>
+            </w:r>
+          </w:p>
+          <w:p>
+            <w:pPr>
+              <w:rPr>
+                <w:rFonts w:asciiTheme="minorHAnsi" w:hAnsiTheme="minorHAnsi"/>
+                <w:lang w:val="en-AU"/>
+              </w:rPr>
+            </w:pPr>
+          </w:p>
+        </w:tc>
+      </w:tr>
+      <w:tr>
+        <w:trPr>
+          <w:trHeight w:val="646"/>
+        </w:trPr>
+        <w:tc>
+          <w:tcPr>
+            <w:tcW w:w="959" w:type="dxa"/>
+          </w:tcPr>
+          <w:p>
+            <w:pPr>
+              <w:rPr>
+                <w:rFonts w:asciiTheme="minorHAnsi" w:hAnsiTheme="minorHAnsi"/>
+                <w:lang w:val="en-AU"/>
+              </w:rPr>
+            </w:pPr>
+            <w:proofErr w:type="gramStart"/>
+            <w:r>
+              <w:rPr>
+                <w:rFonts w:asciiTheme="minorHAnsi" w:hAnsiTheme="minorHAnsi"/>
+                <w:lang w:val="en-AU"/>
+              </w:rPr>
+              <w:t>n</w:t>
+            </w:r>
+            <w:proofErr w:type="gramEnd"/>
+            <w:r>
+              <w:rPr>
+                <w:rFonts w:asciiTheme="minorHAnsi" w:hAnsiTheme="minorHAnsi"/>
+                <w:lang w:val="en-AU"/>
+              </w:rPr>
+              <w:t xml:space="preserve"> = 6</w:t>
+            </w:r>
+          </w:p>
+          <w:p>
+            <w:pPr>
+              <w:rPr>
+                <w:rFonts w:asciiTheme="minorHAnsi" w:hAnsiTheme="minorHAnsi"/>
+                <w:lang w:val="en-AU"/>
+              </w:rPr>
+            </w:pPr>
+            <w:proofErr w:type="spellStart"/>
+            <w:proofErr w:type="gramStart"/>
+            <w:r>
+              <w:rPr>
+                <w:rFonts w:asciiTheme="minorHAnsi" w:hAnsiTheme="minorHAnsi"/>
+                <w:lang w:val="en-AU"/>
+              </w:rPr>
+              <w:t>th</w:t>
+            </w:r>
+            <w:proofErr w:type="spellEnd"/>
+            <w:proofErr w:type="gramEnd"/>
+            <w:r>
+              <w:rPr>
+                <w:rFonts w:asciiTheme="minorHAnsi" w:hAnsiTheme="minorHAnsi"/>
+                <w:lang w:val="en-AU"/>
+              </w:rPr>
+              <w:t xml:space="preserve"> = 0.0005</w:t>
+            </w:r>
+          </w:p>
+        </w:tc>
+        <w:tc>
+          <w:tcPr>
+            <w:tcW w:w="3162" w:type="dxa"/>
+          </w:tcPr>
+          <w:p>
+            <w:pPr>
+              <w:rPr>
+                <w:rFonts w:asciiTheme="minorHAnsi" w:hAnsiTheme="minorHAnsi"/>
+                <w:lang w:val="en-AU"/>
+              </w:rPr>
+            </w:pPr>
+            <w:r>
+              <w:rPr>
+                <w:rFonts w:asciiTheme="minorHAnsi" w:hAnsiTheme="minorHAnsi"/>
+                <w:lang w:val="en-AU"/>
+              </w:rPr>
+              <w:t>trades10testingprocessN.csv</w:t>
+            </w:r>
+          </w:p>
+          <w:p>
+            <w:pPr>
+              <w:rPr>
+                <w:rFonts w:asciiTheme="minorHAnsi" w:hAnsiTheme="minorHAnsi"/>
+                <w:lang w:val="en-AU"/>
+              </w:rPr>
+            </w:pPr>
+          </w:p>
+        </w:tc>
+        <w:tc>
+          <w:tcPr>
+            <w:tcW w:w="2589" w:type="dxa"/>
+          </w:tcPr>
+          <w:p>
+            <w:pPr>
+              <w:rPr>
+                <w:rFonts w:asciiTheme="minorHAnsi" w:hAnsiTheme="minorHAnsi"/>
+                <w:lang w:val="en-AU"/>
+              </w:rPr>
+            </w:pPr>
+            <w:r>
+              <w:rPr>
+                <w:rFonts w:asciiTheme="minorHAnsi" w:hAnsiTheme="minorHAnsi"/>
+                <w:lang w:val="en-AU"/>
+              </w:rPr>
+              <w:t>trades10outputN.csv</w:t>
+            </w:r>
+          </w:p>
+          <w:p>
+            <w:pPr>
+              <w:rPr>
+                <w:rFonts w:asciiTheme="minorHAnsi" w:hAnsiTheme="minorHAnsi"/>
+                <w:lang w:val="en-AU"/>
+              </w:rPr>
+            </w:pPr>
+          </w:p>
+        </w:tc>
+        <w:tc>
+          <w:tcPr>
+            <w:tcW w:w="2776" w:type="dxa"/>
+          </w:tcPr>
+          <w:p>
+            <w:pPr>
+              <w:rPr>
+                <w:rFonts w:asciiTheme="minorHAnsi" w:hAnsiTheme="minorHAnsi"/>
+                <w:lang w:val="en-AU"/>
+              </w:rPr>
+            </w:pPr>
+            <w:r>
+              <w:rPr>
+                <w:rFonts w:asciiTheme="minorHAnsi" w:hAnsiTheme="minorHAnsi"/>
+                <w:lang w:val="en-AU"/>
+              </w:rPr>
+              <w:t>trades10AutoOutN.csv</w:t>
+            </w:r>
+          </w:p>
+          <w:p>
+            <w:pPr>
+              <w:rPr>
+                <w:rFonts w:asciiTheme="minorHAnsi" w:hAnsiTheme="minorHAnsi"/>
+                <w:lang w:val="en-AU"/>
+              </w:rPr>
+            </w:pPr>
+          </w:p>
+        </w:tc>
+      </w:tr>
+      <w:tr>
+        <w:trPr>
+          <w:trHeight w:val="852"/>
+        </w:trPr>
+        <w:tc>
+          <w:tcPr>
+            <w:tcW w:w="959" w:type="dxa"/>
+          </w:tcPr>
+          <w:p>
+            <w:pPr>
+              <w:rPr>
+                <w:rFonts w:asciiTheme="minorHAnsi" w:hAnsiTheme="minorHAnsi"/>
+                <w:lang w:val="en-AU"/>
+              </w:rPr>
+            </w:pPr>
+            <w:proofErr w:type="gramStart"/>
+            <w:r>
+              <w:rPr>
+                <w:rFonts w:asciiTheme="minorHAnsi" w:hAnsiTheme="minorHAnsi"/>
+                <w:lang w:val="en-AU"/>
+              </w:rPr>
+              <w:t>n</w:t>
+            </w:r>
+            <w:proofErr w:type="gramEnd"/>
+            <w:r>
+              <w:rPr>
+                <w:rFonts w:asciiTheme="minorHAnsi" w:hAnsiTheme="minorHAnsi"/>
+                <w:lang w:val="en-AU"/>
+              </w:rPr>
+              <w:t xml:space="preserve"> = 3</w:t>
+            </w:r>
+          </w:p>
+          <w:p>
+            <w:pPr>
+              <w:rPr>
+                <w:rFonts w:asciiTheme="minorHAnsi" w:hAnsiTheme="minorHAnsi"/>
+                <w:lang w:val="en-AU"/>
+              </w:rPr>
+            </w:pPr>
+            <w:proofErr w:type="spellStart"/>
+            <w:proofErr w:type="gramStart"/>
+            <w:r>
+              <w:rPr>
+                <w:rFonts w:asciiTheme="minorHAnsi" w:hAnsiTheme="minorHAnsi"/>
+                <w:lang w:val="en-AU"/>
+              </w:rPr>
+              <w:t>th</w:t>
+            </w:r>
+            <w:proofErr w:type="spellEnd"/>
+            <w:proofErr w:type="gramEnd"/>
+            <w:r>
+              <w:rPr>
+                <w:rFonts w:asciiTheme="minorHAnsi" w:hAnsiTheme="minorHAnsi"/>
+                <w:lang w:val="en-AU"/>
+              </w:rPr>
+              <w:t xml:space="preserve"> = 0.0008</w:t>
+            </w:r>
+          </w:p>
+        </w:tc>
+        <w:tc>
+          <w:tcPr>
+            <w:tcW w:w="3162" w:type="dxa"/>
+          </w:tcPr>
+          <w:p>
+            <w:pPr>
+              <w:rPr>
+                <w:rFonts w:asciiTheme="minorHAnsi" w:hAnsiTheme="minorHAnsi"/>
+                <w:lang w:val="en-AU"/>
+              </w:rPr>
+            </w:pPr>
+            <w:r>
+              <w:rPr>
+                <w:rFonts w:asciiTheme="minorHAnsi" w:hAnsiTheme="minorHAnsi"/>
+                <w:lang w:val="en-AU"/>
+              </w:rPr>
+              <w:t>trades10testingprocessTH.csv</w:t>
+            </w:r>
+          </w:p>
+          <w:p>
+            <w:pPr>
+              <w:rPr>
+                <w:rFonts w:asciiTheme="minorHAnsi" w:hAnsiTheme="minorHAnsi"/>
+                <w:lang w:val="en-AU"/>
+              </w:rPr>
+            </w:pPr>
+          </w:p>
+        </w:tc>
+        <w:tc>
+          <w:tcPr>
+            <w:tcW w:w="2589" w:type="dxa"/>
+          </w:tcPr>
+          <w:p>
+            <w:pPr>
+              <w:rPr>
+                <w:rFonts w:asciiTheme="minorHAnsi" w:hAnsiTheme="minorHAnsi"/>
+                <w:lang w:val="en-AU"/>
+              </w:rPr>
+            </w:pPr>
+            <w:r>
+              <w:rPr>
+                <w:rFonts w:asciiTheme="minorHAnsi" w:hAnsiTheme="minorHAnsi"/>
+                <w:lang w:val="en-AU"/>
+              </w:rPr>
+              <w:t>trades10outputTH.csv</w:t>
+            </w:r>
+          </w:p>
+          <w:p>
+            <w:pPr>
+              <w:rPr>
+                <w:rFonts w:asciiTheme="minorHAnsi" w:hAnsiTheme="minorHAnsi"/>
+                <w:lang w:val="en-AU"/>
+              </w:rPr>
+            </w:pPr>
+          </w:p>
+        </w:tc>
+        <w:tc>
+          <w:tcPr>
+            <w:tcW w:w="2776" w:type="dxa"/>
+          </w:tcPr>
+          <w:p>
+            <w:pPr>
+              <w:rPr>
+                <w:rFonts w:asciiTheme="minorHAnsi" w:hAnsiTheme="minorHAnsi"/>
+                <w:lang w:val="en-AU"/>
+              </w:rPr>
+            </w:pPr>
+            <w:r>
+              <w:rPr>
+                <w:rFonts w:asciiTheme="minorHAnsi" w:hAnsiTheme="minorHAnsi"/>
+                <w:lang w:val="en-AU"/>
+              </w:rPr>
+              <w:t>trades10AutoOutTH.csv</w:t>
+            </w:r>
+          </w:p>
+          <w:p>
+            <w:pPr>
+              <w:rPr>
+                <w:rFonts w:asciiTheme="minorHAnsi" w:hAnsiTheme="minorHAnsi"/>
+                <w:lang w:val="en-AU"/>
+              </w:rPr>
+            </w:pPr>
+          </w:p>
+        </w:tc>
+      </w:tr>
+    </w:tbl>
+    <w:p>
+      <w:pPr>
+        <w:rPr>
+          <w:rFonts w:asciiTheme="minorHAnsi" w:hAnsiTheme="minorHAnsi"/>
+          <w:lang w:val="en-AU"/>
+        </w:rPr>
+      </w:pPr>
+    </w:p>
+    <w:p>
+      <w:pPr>
+        <w:rPr>
+          <w:rFonts w:asciiTheme="minorHAnsi" w:hAnsiTheme="minorHAnsi"/>
+          <w:lang w:val="en-AU"/>
+        </w:rPr>
+      </w:pPr>
+      <w:r>
+        <w:rPr>
+          <w:rFonts w:asciiTheme="minorHAnsi" w:hAnsiTheme="minorHAnsi"/>
+          <w:lang w:val="en-AU"/>
+        </w:rPr>
+        <w:t>Performance Testing against 3 other modules</w:t>
+      </w:r>
+    </w:p>
+    <w:p>
+      <w:pPr>
+        <w:rPr>
+          <w:rFonts w:asciiTheme="minorHAnsi" w:hAnsiTheme="minorHAnsi"/>
+          <w:lang w:val="en-AU"/>
+        </w:rPr>
+      </w:pPr>
+      <w:r>
+        <w:rPr>
+          <w:rFonts w:asciiTheme="minorHAnsi" w:hAnsiTheme="minorHAnsi"/>
+          <w:lang w:val="en-AU"/>
+        </w:rPr>
+        <w:t>Our log</w:t>
+      </w:r>
+      <w:r>
+        <w:rPr>
+          <w:rFonts w:asciiTheme="minorHAnsi" w:hAnsiTheme="minorHAnsi"/>
+          <w:lang w:val="en-AU"/>
+        </w:rPr>
+        <w:t xml:space="preserve"> </w:t>
+      </w:r>
+      <w:bookmarkStart w:id="0" w:name="_GoBack"/>
+      <w:bookmarkEnd w:id="0"/>
+      <w:r>
+        <w:rPr>
+          <w:rFonts w:asciiTheme="minorHAnsi" w:hAnsiTheme="minorHAnsi"/>
+          <w:lang w:val="en-AU"/>
+        </w:rPr>
+        <w:t xml:space="preserve">file  </w:t>
+      </w:r>
+      <w:r>
+        <w:rPr>
+          <w:rFonts w:asciiTheme="minorHAnsi" w:hAnsiTheme="minorHAnsi"/>
+          <w:lang w:val="en-AU"/>
+        </w:rPr>
+        <w:tab/>
+        <w:t>MSM Module A</w:t>
+      </w:r>
+      <w:r>
+        <w:rPr>
+          <w:rFonts w:asciiTheme="minorHAnsi" w:hAnsiTheme="minorHAnsi"/>
+          <w:lang w:val="en-AU"/>
+        </w:rPr>
+        <w:tab/>
+        <w:t xml:space="preserve">MSM Module B </w:t>
+      </w:r>
+      <w:r>
+        <w:rPr>
+          <w:rFonts w:asciiTheme="minorHAnsi" w:hAnsiTheme="minorHAnsi"/>
+          <w:lang w:val="en-AU"/>
+        </w:rPr>
+        <w:tab/>
+        <w:t>MSM Module C</w:t>
+      </w:r>
+    </w:p>
+    <w:p>
+      <w:pPr>
+        <w:rPr>
+          <w:rFonts w:asciiTheme="minorHAnsi" w:hAnsiTheme="minorHAnsi"/>
+          <w:lang w:val="en-AU"/>
+        </w:rPr>
+      </w:pPr>
+      <w:proofErr w:type="gramStart"/>
+      <w:r>
+        <w:rPr>
+          <w:rFonts w:asciiTheme="minorHAnsi" w:hAnsiTheme="minorHAnsi"/>
+          <w:lang w:val="en-AU"/>
+        </w:rPr>
+        <w:t>log.txt</w:t>
+      </w:r>
+      <w:proofErr w:type="gramEnd"/>
+      <w:r>
+        <w:rPr>
+          <w:rFonts w:asciiTheme="minorHAnsi" w:hAnsiTheme="minorHAnsi"/>
+          <w:lang w:val="en-AU"/>
+        </w:rPr>
+        <w:tab/>
+      </w:r>
+      <w:r>
+        <w:rPr>
+          <w:rFonts w:asciiTheme="minorHAnsi" w:hAnsiTheme="minorHAnsi"/>
+          <w:lang w:val="en-AU"/>
+        </w:rPr>
+        <w:tab/>
+      </w:r>
+      <w:r>
+        <w:rPr>
+          <w:rFonts w:asciiTheme="minorHAnsi" w:hAnsiTheme="minorHAnsi"/>
+          <w:lang w:val="en-AU"/>
+        </w:rPr>
+        <w:t>logTestA.txt</w:t>
+      </w:r>
+      <w:r>
+        <w:rPr>
+          <w:rFonts w:asciiTheme="minorHAnsi" w:hAnsiTheme="minorHAnsi"/>
+          <w:lang w:val="en-AU"/>
+        </w:rPr>
+        <w:tab/>
+      </w:r>
+      <w:r>
+        <w:rPr>
+          <w:rFonts w:asciiTheme="minorHAnsi" w:hAnsiTheme="minorHAnsi"/>
+          <w:lang w:val="en-AU"/>
+        </w:rPr>
+        <w:tab/>
+        <w:t>logTestB</w:t>
+      </w:r>
+      <w:r>
+        <w:rPr>
+          <w:rFonts w:asciiTheme="minorHAnsi" w:hAnsiTheme="minorHAnsi"/>
+          <w:lang w:val="en-AU"/>
+        </w:rPr>
+        <w:tab/>
+      </w:r>
+      <w:r>
+        <w:rPr>
+          <w:rFonts w:asciiTheme="minorHAnsi" w:hAnsiTheme="minorHAnsi"/>
+          <w:lang w:val="en-AU"/>
+        </w:rPr>
+        <w:tab/>
+        <w:t>logTestC.txt</w:t>
+      </w:r>
+    </w:p>
+    <w:p>
+      <w:pPr>
+        <w:rPr>
+          <w:rFonts w:asciiTheme="minorHAnsi" w:hAnsiTheme="minorHAnsi"/>
+          <w:lang w:val="en-AU"/>
+        </w:rPr>
+      </w:pPr>
     </w:p>
     <w:p>
       <w:pPr>
@@ -2681,7 +1583,15 @@
           <w:rFonts w:asciiTheme="minorHAnsi" w:hAnsiTheme="minorHAnsi"/>
           <w:lang w:val="en-AU"/>
         </w:rPr>
-        <w:t>. From this, we concluded that the output generated by the module matched the manually computed results.</w:t>
+        <w:t xml:space="preserve">. From this, </w:t>
+      </w:r>
+      <w:r>
+        <w:rPr>
+          <w:rFonts w:asciiTheme="minorHAnsi" w:hAnsiTheme="minorHAnsi"/>
+          <w:lang w:val="en-AU"/>
+        </w:rPr>
+        <w:lastRenderedPageBreak/>
+        <w:t>we concluded that the output generated by the module matched the manually computed results.</w:t>
       </w:r>
     </w:p>
     <w:p>
@@ -2780,7 +1690,6 @@
           <w:rFonts w:asciiTheme="minorHAnsi" w:hAnsiTheme="minorHAnsi"/>
           <w:lang w:val="en-AU"/>
         </w:rPr>
-        <w:lastRenderedPageBreak/>
         <w:t>COMPARISONS:</w:t>
       </w:r>
     </w:p>
@@ -3932,6 +2841,32 @@
       <w:lang w:bidi="ar-SA"/>
     </w:rPr>
   </w:style>
+  <w:style w:type="table" w:styleId="TableGrid">
+    <w:name w:val="Table Grid"/>
+    <w:basedOn w:val="TableNormal"/>
+    <w:uiPriority w:val="59"/>
+    <w:rsid w:val="00D42EB6"/>
+    <w:pPr>
+      <w:spacing w:after="0" w:line="240" w:lineRule="auto"/>
+    </w:pPr>
+    <w:tblPr>
+      <w:tblInd w:w="0" w:type="dxa"/>
+      <w:tblBorders>
+        <w:top w:val="single" w:sz="4" w:space="0" w:color="auto"/>
+        <w:left w:val="single" w:sz="4" w:space="0" w:color="auto"/>
+        <w:bottom w:val="single" w:sz="4" w:space="0" w:color="auto"/>
+        <w:right w:val="single" w:sz="4" w:space="0" w:color="auto"/>
+        <w:insideH w:val="single" w:sz="4" w:space="0" w:color="auto"/>
+        <w:insideV w:val="single" w:sz="4" w:space="0" w:color="auto"/>
+      </w:tblBorders>
+      <w:tblCellMar>
+        <w:top w:w="0" w:type="dxa"/>
+        <w:left w:w="108" w:type="dxa"/>
+        <w:bottom w:w="0" w:type="dxa"/>
+        <w:right w:w="108" w:type="dxa"/>
+      </w:tblCellMar>
+    </w:tblPr>
+  </w:style>
 </w:styles>
 </file>
 
@@ -4311,6 +3246,32 @@
       <w:lang w:bidi="ar-SA"/>
     </w:rPr>
   </w:style>
+  <w:style w:type="table" w:styleId="TableGrid">
+    <w:name w:val="Table Grid"/>
+    <w:basedOn w:val="TableNormal"/>
+    <w:uiPriority w:val="59"/>
+    <w:rsid w:val="00D42EB6"/>
+    <w:pPr>
+      <w:spacing w:after="0" w:line="240" w:lineRule="auto"/>
+    </w:pPr>
+    <w:tblPr>
+      <w:tblInd w:w="0" w:type="dxa"/>
+      <w:tblBorders>
+        <w:top w:val="single" w:sz="4" w:space="0" w:color="auto"/>
+        <w:left w:val="single" w:sz="4" w:space="0" w:color="auto"/>
+        <w:bottom w:val="single" w:sz="4" w:space="0" w:color="auto"/>
+        <w:right w:val="single" w:sz="4" w:space="0" w:color="auto"/>
+        <w:insideH w:val="single" w:sz="4" w:space="0" w:color="auto"/>
+        <w:insideV w:val="single" w:sz="4" w:space="0" w:color="auto"/>
+      </w:tblBorders>
+      <w:tblCellMar>
+        <w:top w:w="0" w:type="dxa"/>
+        <w:left w:w="108" w:type="dxa"/>
+        <w:bottom w:w="0" w:type="dxa"/>
+        <w:right w:w="108" w:type="dxa"/>
+      </w:tblCellMar>
+    </w:tblPr>
+  </w:style>
 </w:styles>
 </file>
 

</xml_diff>